<commit_message>
Include theoretical framework in document
</commit_message>
<xml_diff>
--- a/DAV_CA1_Documentation.docx
+++ b/DAV_CA1_Documentation.docx
@@ -10,17 +10,864 @@
         <w:t>Introduction</w:t>
       </w:r>
     </w:p>
+    <w:p>
+      <w:pPr>
+        <w:pStyle w:val="Heading2"/>
+      </w:pPr>
+      <w:r>
+        <w:t>What is the Project?</w:t>
+      </w:r>
+    </w:p>
+    <w:p>
+      <w:r>
+        <w:t xml:space="preserve">This is a project aimed towards the creation of a composite index, which is intended to evaluate countries under the question: “What makes a country more or less attractive to live in?”. It should roughly relate to the net migration of a </w:t>
+      </w:r>
+      <w:proofErr w:type="gramStart"/>
+      <w:r>
+        <w:t>country, and</w:t>
+      </w:r>
+      <w:proofErr w:type="gramEnd"/>
+      <w:r>
+        <w:t xml:space="preserve"> help to compare countries with each other based on their overall push/pull on migration.</w:t>
+      </w:r>
+    </w:p>
+    <w:p>
+      <w:pPr>
+        <w:pStyle w:val="Heading3"/>
+      </w:pPr>
+      <w:r>
+        <w:t>Importance to the Public</w:t>
+      </w:r>
+    </w:p>
+    <w:p>
+      <w:r>
+        <w:t xml:space="preserve">This is an important question to answer for members of countries, specifically their governmental organisations and those who </w:t>
+      </w:r>
+      <w:proofErr w:type="gramStart"/>
+      <w:r>
+        <w:t>would inhabitant</w:t>
+      </w:r>
+      <w:proofErr w:type="gramEnd"/>
+      <w:r>
+        <w:t xml:space="preserve"> the country. The main outcome I envision for an index like this is to support focus towards the most important areas in generating positive results for those living in a country:</w:t>
+      </w:r>
+    </w:p>
+    <w:p>
+      <w:pPr>
+        <w:pStyle w:val="ListParagraph"/>
+        <w:numPr>
+          <w:ilvl w:val="0"/>
+          <w:numId w:val="7"/>
+        </w:numPr>
+      </w:pPr>
+      <w:r>
+        <w:t xml:space="preserve">Governments can receive guidance through examining the individual aspects of a country that make up this index. Insights on how these factors impact whether people come or go will help them understand what aspects of their country are most important to support and fix, if their desire is to make it appealing to those deciding whether to move country or not. </w:t>
+      </w:r>
+    </w:p>
+    <w:p>
+      <w:pPr>
+        <w:pStyle w:val="ListParagraph"/>
+        <w:numPr>
+          <w:ilvl w:val="0"/>
+          <w:numId w:val="7"/>
+        </w:numPr>
+      </w:pPr>
+      <w:r>
+        <w:t>Many migrants compare different options in their decision to move country, trying to envision where they will be successful in settling down and building a happy life.</w:t>
+      </w:r>
+    </w:p>
+    <w:p>
+      <w:pPr>
+        <w:pStyle w:val="ListParagraph"/>
+        <w:numPr>
+          <w:ilvl w:val="0"/>
+          <w:numId w:val="7"/>
+        </w:numPr>
+      </w:pPr>
+      <w:r>
+        <w:t>Citizens of a country may desire improvement in areas important to them, if they are to consider staying in their country a comfortable and worthwhile thing to do.</w:t>
+      </w:r>
+    </w:p>
+    <w:p>
+      <w:pPr>
+        <w:pStyle w:val="Heading3"/>
+      </w:pPr>
+      <w:r>
+        <w:t>Personal Importance</w:t>
+      </w:r>
+    </w:p>
+    <w:p>
+      <w:r>
+        <w:t>The project is also fuelled by a personal curiosity in this, as I want to move out of Ireland for my own reasons. I would like to see what factors contribute to the decision of others in movement, as well as what countries seem to be most appealing overall for people to begin their new life in.</w:t>
+      </w:r>
+    </w:p>
     <w:p/>
     <w:p>
       <w:pPr>
+        <w:pStyle w:val="Heading2"/>
+      </w:pPr>
+      <w:r>
+        <w:t>Considered Sub-groups</w:t>
+      </w:r>
+    </w:p>
+    <w:p>
+      <w:r>
+        <w:t>From decisions based on external research and consideration of data below, I have narrowed down these sub-indices, which I expect to be most ideal.</w:t>
+      </w:r>
+    </w:p>
+    <w:p>
+      <w:pPr>
+        <w:pStyle w:val="ListParagraph"/>
+        <w:numPr>
+          <w:ilvl w:val="0"/>
+          <w:numId w:val="8"/>
+        </w:numPr>
+      </w:pPr>
+      <w:r>
+        <w:t xml:space="preserve">ECMI: Economic Migration Index - A country's push/pull for migration based on </w:t>
+      </w:r>
+      <w:proofErr w:type="spellStart"/>
+      <w:proofErr w:type="gramStart"/>
+      <w:r>
+        <w:t>it's</w:t>
+      </w:r>
+      <w:proofErr w:type="spellEnd"/>
+      <w:proofErr w:type="gramEnd"/>
+      <w:r>
+        <w:t xml:space="preserve"> economic state</w:t>
+      </w:r>
+    </w:p>
+    <w:p>
+      <w:pPr>
+        <w:pStyle w:val="ListParagraph"/>
+        <w:numPr>
+          <w:ilvl w:val="0"/>
+          <w:numId w:val="8"/>
+        </w:numPr>
+      </w:pPr>
+      <w:r>
+        <w:t>ENMI: Environmental Migration Index - A country's push/pull for migration based on the current state of, and ongoing treatment of, it's environment</w:t>
+      </w:r>
+    </w:p>
+    <w:p>
+      <w:pPr>
+        <w:pStyle w:val="ListParagraph"/>
+        <w:numPr>
+          <w:ilvl w:val="0"/>
+          <w:numId w:val="8"/>
+        </w:numPr>
+      </w:pPr>
+      <w:r>
+        <w:t xml:space="preserve">PMI: Political Migration Index - A country's push/pull for migration based on </w:t>
+      </w:r>
+      <w:proofErr w:type="spellStart"/>
+      <w:proofErr w:type="gramStart"/>
+      <w:r>
+        <w:t>it's</w:t>
+      </w:r>
+      <w:proofErr w:type="spellEnd"/>
+      <w:proofErr w:type="gramEnd"/>
+      <w:r>
+        <w:t xml:space="preserve"> governmental qualities</w:t>
+      </w:r>
+    </w:p>
+    <w:p>
+      <w:pPr>
+        <w:pStyle w:val="ListParagraph"/>
+        <w:numPr>
+          <w:ilvl w:val="0"/>
+          <w:numId w:val="8"/>
+        </w:numPr>
+      </w:pPr>
+      <w:r>
+        <w:t xml:space="preserve">SMI: Social Migration Index - A country's push/pull for migration based on </w:t>
+      </w:r>
+      <w:proofErr w:type="spellStart"/>
+      <w:proofErr w:type="gramStart"/>
+      <w:r>
+        <w:t>it's</w:t>
+      </w:r>
+      <w:proofErr w:type="spellEnd"/>
+      <w:proofErr w:type="gramEnd"/>
+      <w:r>
+        <w:t xml:space="preserve"> demographics, and how well it supports the groups and individuals living within</w:t>
+      </w:r>
+    </w:p>
+    <w:p/>
+    <w:p>
+      <w:r>
+        <w:lastRenderedPageBreak/>
+        <w:t>Their weighting in the resulting composite index will be based on their frequency in research compared to the other sub-groups.</w:t>
+      </w:r>
+    </w:p>
+    <w:p/>
+    <w:p>
+      <w:pPr>
+        <w:pStyle w:val="Heading2"/>
+      </w:pPr>
+      <w:r>
+        <w:t>Selection Criteria for Indicators</w:t>
+      </w:r>
+    </w:p>
+    <w:p>
+      <w:r>
+        <w:t xml:space="preserve">The indicators used are to be considered by experts in literature as either potential, or already determined, incoming or outgoing migratory factors. The indicators included will have the ability to be compared </w:t>
+      </w:r>
+      <w:proofErr w:type="gramStart"/>
+      <w:r>
+        <w:t>on the basis of</w:t>
+      </w:r>
+      <w:proofErr w:type="gramEnd"/>
+      <w:r>
+        <w:t xml:space="preserve"> entire countries, indicators focused on individuals (e.g. the reason for moving, their complex cultural attributed) will not be considered for this particular, country-wide project.</w:t>
+      </w:r>
+    </w:p>
+    <w:p/>
+    <w:p>
+      <w:pPr>
         <w:pStyle w:val="Heading1"/>
       </w:pPr>
       <w:r>
         <w:t>Theoretical Framework</w:t>
       </w:r>
     </w:p>
+    <w:tbl>
+      <w:tblPr>
+        <w:tblStyle w:val="TableGrid"/>
+        <w:tblW w:w="0" w:type="auto"/>
+        <w:tblLook w:val="04A0" w:firstRow="1" w:lastRow="0" w:firstColumn="1" w:lastColumn="0" w:noHBand="0" w:noVBand="1"/>
+      </w:tblPr>
+      <w:tblGrid>
+        <w:gridCol w:w="2254"/>
+        <w:gridCol w:w="2314"/>
+        <w:gridCol w:w="2314"/>
+      </w:tblGrid>
+      <w:tr>
+        <w:tc>
+          <w:tcPr>
+            <w:tcW w:w="2254" w:type="dxa"/>
+          </w:tcPr>
+          <w:p>
+            <w:r>
+              <w:t>Study Name</w:t>
+            </w:r>
+          </w:p>
+        </w:tc>
+        <w:tc>
+          <w:tcPr>
+            <w:tcW w:w="2314" w:type="dxa"/>
+          </w:tcPr>
+          <w:p>
+            <w:r>
+              <w:t>Migration Factors</w:t>
+            </w:r>
+            <w:r>
+              <w:t xml:space="preserve"> </w:t>
+            </w:r>
+            <w:r>
+              <w:t>Focused On</w:t>
+            </w:r>
+          </w:p>
+        </w:tc>
+        <w:tc>
+          <w:tcPr>
+            <w:tcW w:w="2314" w:type="dxa"/>
+          </w:tcPr>
+          <w:p>
+            <w:r>
+              <w:t>Mentioned Factors</w:t>
+            </w:r>
+          </w:p>
+        </w:tc>
+      </w:tr>
+      <w:tr>
+        <w:tc>
+          <w:tcPr>
+            <w:tcW w:w="2254" w:type="dxa"/>
+          </w:tcPr>
+          <w:p>
+            <w:r>
+              <w:t>Push and Pull Factors of Migration</w:t>
+            </w:r>
+            <w:r>
+              <w:t xml:space="preserve"> </w:t>
+            </w:r>
+            <w:hyperlink r:id="rId5" w:history="1">
+              <w:r>
+                <w:rPr>
+                  <w:rStyle w:val="Hyperlink"/>
+                </w:rPr>
+                <w:t>(Parkins 2010)</w:t>
+              </w:r>
+            </w:hyperlink>
+          </w:p>
+        </w:tc>
+        <w:tc>
+          <w:tcPr>
+            <w:tcW w:w="2314" w:type="dxa"/>
+          </w:tcPr>
+          <w:p>
+            <w:pPr>
+              <w:pStyle w:val="ListParagraph"/>
+              <w:numPr>
+                <w:ilvl w:val="0"/>
+                <w:numId w:val="9"/>
+              </w:numPr>
+            </w:pPr>
+            <w:r>
+              <w:t>Economic</w:t>
+            </w:r>
+          </w:p>
+          <w:p>
+            <w:pPr>
+              <w:pStyle w:val="ListParagraph"/>
+              <w:numPr>
+                <w:ilvl w:val="0"/>
+                <w:numId w:val="9"/>
+              </w:numPr>
+            </w:pPr>
+            <w:r>
+              <w:t>Social</w:t>
+            </w:r>
+          </w:p>
+        </w:tc>
+        <w:tc>
+          <w:tcPr>
+            <w:tcW w:w="2314" w:type="dxa"/>
+          </w:tcPr>
+          <w:p/>
+        </w:tc>
+      </w:tr>
+      <w:tr>
+        <w:tc>
+          <w:tcPr>
+            <w:tcW w:w="2254" w:type="dxa"/>
+          </w:tcPr>
+          <w:p>
+            <w:r>
+              <w:t>The environmental factor in migration dynamics – a review of African case studies</w:t>
+            </w:r>
+            <w:r>
+              <w:t xml:space="preserve"> </w:t>
+            </w:r>
+            <w:hyperlink r:id="rId6" w:history="1">
+              <w:r>
+                <w:rPr>
+                  <w:rStyle w:val="Hyperlink"/>
+                </w:rPr>
+                <w:t>(Jónsson 2010)</w:t>
+              </w:r>
+            </w:hyperlink>
+          </w:p>
+        </w:tc>
+        <w:tc>
+          <w:tcPr>
+            <w:tcW w:w="2314" w:type="dxa"/>
+          </w:tcPr>
+          <w:p>
+            <w:pPr>
+              <w:pStyle w:val="ListParagraph"/>
+              <w:numPr>
+                <w:ilvl w:val="0"/>
+                <w:numId w:val="10"/>
+              </w:numPr>
+            </w:pPr>
+            <w:r>
+              <w:t>Environmental</w:t>
+            </w:r>
+          </w:p>
+        </w:tc>
+        <w:tc>
+          <w:tcPr>
+            <w:tcW w:w="2314" w:type="dxa"/>
+          </w:tcPr>
+          <w:p>
+            <w:pPr>
+              <w:pStyle w:val="ListParagraph"/>
+              <w:numPr>
+                <w:ilvl w:val="0"/>
+                <w:numId w:val="10"/>
+              </w:numPr>
+            </w:pPr>
+            <w:r>
+              <w:t>Political</w:t>
+            </w:r>
+          </w:p>
+          <w:p>
+            <w:pPr>
+              <w:pStyle w:val="ListParagraph"/>
+              <w:numPr>
+                <w:ilvl w:val="0"/>
+                <w:numId w:val="10"/>
+              </w:numPr>
+            </w:pPr>
+            <w:r>
+              <w:t>Economic</w:t>
+            </w:r>
+          </w:p>
+          <w:p>
+            <w:pPr>
+              <w:pStyle w:val="ListParagraph"/>
+              <w:numPr>
+                <w:ilvl w:val="0"/>
+                <w:numId w:val="10"/>
+              </w:numPr>
+            </w:pPr>
+            <w:r>
+              <w:t>Social</w:t>
+            </w:r>
+          </w:p>
+          <w:p>
+            <w:pPr>
+              <w:pStyle w:val="ListParagraph"/>
+              <w:numPr>
+                <w:ilvl w:val="0"/>
+                <w:numId w:val="10"/>
+              </w:numPr>
+            </w:pPr>
+            <w:r>
+              <w:t>Cultural</w:t>
+            </w:r>
+          </w:p>
+        </w:tc>
+      </w:tr>
+      <w:tr>
+        <w:tc>
+          <w:tcPr>
+            <w:tcW w:w="2254" w:type="dxa"/>
+          </w:tcPr>
+          <w:p>
+            <w:r>
+              <w:t>Comparing Push and Pull Factors Affecting Migration</w:t>
+            </w:r>
+            <w:r>
+              <w:t xml:space="preserve"> </w:t>
+            </w:r>
+            <w:hyperlink r:id="rId7" w:history="1">
+              <w:r>
+                <w:rPr>
+                  <w:rStyle w:val="Hyperlink"/>
+                </w:rPr>
+                <w:t>(</w:t>
+              </w:r>
+              <w:proofErr w:type="spellStart"/>
+              <w:r>
+                <w:rPr>
+                  <w:rStyle w:val="Hyperlink"/>
+                </w:rPr>
+                <w:t>Urbański</w:t>
+              </w:r>
+              <w:proofErr w:type="spellEnd"/>
+              <w:r>
+                <w:rPr>
+                  <w:rStyle w:val="Hyperlink"/>
+                </w:rPr>
+                <w:t xml:space="preserve"> 2022)</w:t>
+              </w:r>
+            </w:hyperlink>
+          </w:p>
+        </w:tc>
+        <w:tc>
+          <w:tcPr>
+            <w:tcW w:w="2314" w:type="dxa"/>
+          </w:tcPr>
+          <w:p>
+            <w:pPr>
+              <w:pStyle w:val="ListParagraph"/>
+              <w:numPr>
+                <w:ilvl w:val="0"/>
+                <w:numId w:val="11"/>
+              </w:numPr>
+            </w:pPr>
+            <w:r>
+              <w:t>Economic</w:t>
+            </w:r>
+          </w:p>
+          <w:p>
+            <w:pPr>
+              <w:pStyle w:val="ListParagraph"/>
+              <w:numPr>
+                <w:ilvl w:val="0"/>
+                <w:numId w:val="11"/>
+              </w:numPr>
+            </w:pPr>
+            <w:r>
+              <w:t>Social</w:t>
+            </w:r>
+          </w:p>
+          <w:p>
+            <w:pPr>
+              <w:pStyle w:val="ListParagraph"/>
+              <w:numPr>
+                <w:ilvl w:val="0"/>
+                <w:numId w:val="11"/>
+              </w:numPr>
+            </w:pPr>
+            <w:r>
+              <w:t>Political</w:t>
+            </w:r>
+          </w:p>
+        </w:tc>
+        <w:tc>
+          <w:tcPr>
+            <w:tcW w:w="2314" w:type="dxa"/>
+          </w:tcPr>
+          <w:p/>
+        </w:tc>
+      </w:tr>
+      <w:tr>
+        <w:tc>
+          <w:tcPr>
+            <w:tcW w:w="2254" w:type="dxa"/>
+          </w:tcPr>
+          <w:p>
+            <w:r>
+              <w:t>The Influence of Factors of Migration on the Migration Status of Rural-Urban Migrants in Dhaka, Bangladesh</w:t>
+            </w:r>
+            <w:r>
+              <w:t xml:space="preserve"> </w:t>
+            </w:r>
+            <w:hyperlink r:id="rId8" w:history="1">
+              <w:r>
+                <w:rPr>
+                  <w:rStyle w:val="Hyperlink"/>
+                </w:rPr>
+                <w:t>(</w:t>
+              </w:r>
+              <w:proofErr w:type="spellStart"/>
+              <w:r>
+                <w:rPr>
+                  <w:rStyle w:val="Hyperlink"/>
+                </w:rPr>
+                <w:t>Ishtiaque</w:t>
+              </w:r>
+              <w:proofErr w:type="spellEnd"/>
+              <w:r>
+                <w:rPr>
+                  <w:rStyle w:val="Hyperlink"/>
+                </w:rPr>
+                <w:t xml:space="preserve"> and Ullah 2013)</w:t>
+              </w:r>
+            </w:hyperlink>
+          </w:p>
+        </w:tc>
+        <w:tc>
+          <w:tcPr>
+            <w:tcW w:w="2314" w:type="dxa"/>
+          </w:tcPr>
+          <w:p>
+            <w:pPr>
+              <w:pStyle w:val="ListParagraph"/>
+              <w:numPr>
+                <w:ilvl w:val="0"/>
+                <w:numId w:val="12"/>
+              </w:numPr>
+            </w:pPr>
+            <w:r>
+              <w:t>Social</w:t>
+            </w:r>
+          </w:p>
+        </w:tc>
+        <w:tc>
+          <w:tcPr>
+            <w:tcW w:w="2314" w:type="dxa"/>
+          </w:tcPr>
+          <w:p>
+            <w:pPr>
+              <w:pStyle w:val="ListParagraph"/>
+              <w:numPr>
+                <w:ilvl w:val="0"/>
+                <w:numId w:val="12"/>
+              </w:numPr>
+            </w:pPr>
+            <w:r>
+              <w:t>Economic</w:t>
+            </w:r>
+          </w:p>
+        </w:tc>
+      </w:tr>
+      <w:tr>
+        <w:tc>
+          <w:tcPr>
+            <w:tcW w:w="2254" w:type="dxa"/>
+          </w:tcPr>
+          <w:p>
+            <w:r>
+              <w:t>Socio-Economic Factors Associated with Urban-Rural Migration in Nigeria: A Case Study of Oyo State, Nigeria</w:t>
+            </w:r>
+            <w:r>
+              <w:t xml:space="preserve"> </w:t>
+            </w:r>
+            <w:hyperlink r:id="rId9" w:history="1">
+              <w:r>
+                <w:rPr>
+                  <w:rStyle w:val="Hyperlink"/>
+                </w:rPr>
+                <w:t>(Adewale 2005)</w:t>
+              </w:r>
+            </w:hyperlink>
+          </w:p>
+        </w:tc>
+        <w:tc>
+          <w:tcPr>
+            <w:tcW w:w="2314" w:type="dxa"/>
+          </w:tcPr>
+          <w:p>
+            <w:pPr>
+              <w:pStyle w:val="ListParagraph"/>
+              <w:numPr>
+                <w:ilvl w:val="0"/>
+                <w:numId w:val="13"/>
+              </w:numPr>
+            </w:pPr>
+            <w:r>
+              <w:t>Social</w:t>
+            </w:r>
+          </w:p>
+          <w:p>
+            <w:pPr>
+              <w:pStyle w:val="ListParagraph"/>
+              <w:numPr>
+                <w:ilvl w:val="0"/>
+                <w:numId w:val="13"/>
+              </w:numPr>
+            </w:pPr>
+            <w:r>
+              <w:t>Economic</w:t>
+            </w:r>
+          </w:p>
+        </w:tc>
+        <w:tc>
+          <w:tcPr>
+            <w:tcW w:w="2314" w:type="dxa"/>
+          </w:tcPr>
+          <w:p>
+            <w:pPr>
+              <w:pStyle w:val="ListParagraph"/>
+              <w:numPr>
+                <w:ilvl w:val="0"/>
+                <w:numId w:val="13"/>
+              </w:numPr>
+            </w:pPr>
+            <w:r>
+              <w:t>Cultural</w:t>
+            </w:r>
+          </w:p>
+          <w:p>
+            <w:pPr>
+              <w:pStyle w:val="ListParagraph"/>
+              <w:numPr>
+                <w:ilvl w:val="0"/>
+                <w:numId w:val="13"/>
+              </w:numPr>
+            </w:pPr>
+            <w:r>
+              <w:t>Environmental</w:t>
+            </w:r>
+          </w:p>
+          <w:p>
+            <w:pPr>
+              <w:pStyle w:val="ListParagraph"/>
+              <w:numPr>
+                <w:ilvl w:val="0"/>
+                <w:numId w:val="13"/>
+              </w:numPr>
+            </w:pPr>
+            <w:r>
+              <w:t>Political</w:t>
+            </w:r>
+          </w:p>
+        </w:tc>
+      </w:tr>
+      <w:tr>
+        <w:tc>
+          <w:tcPr>
+            <w:tcW w:w="2254" w:type="dxa"/>
+          </w:tcPr>
+          <w:p>
+            <w:r>
+              <w:t xml:space="preserve">Factors determining international and regional Migration in </w:t>
+            </w:r>
+            <w:r>
+              <w:lastRenderedPageBreak/>
+              <w:t>Europe</w:t>
+            </w:r>
+            <w:r>
+              <w:t xml:space="preserve"> </w:t>
+            </w:r>
+            <w:hyperlink r:id="rId10" w:history="1">
+              <w:r>
+                <w:rPr>
+                  <w:rStyle w:val="Hyperlink"/>
+                </w:rPr>
+                <w:t>(</w:t>
+              </w:r>
+              <w:proofErr w:type="spellStart"/>
+              <w:r>
+                <w:rPr>
+                  <w:rStyle w:val="Hyperlink"/>
+                </w:rPr>
+                <w:t>Fouarge</w:t>
+              </w:r>
+              <w:proofErr w:type="spellEnd"/>
+              <w:r>
+                <w:rPr>
+                  <w:rStyle w:val="Hyperlink"/>
+                </w:rPr>
+                <w:t xml:space="preserve"> and Ester 2007)</w:t>
+              </w:r>
+            </w:hyperlink>
+          </w:p>
+        </w:tc>
+        <w:tc>
+          <w:tcPr>
+            <w:tcW w:w="2314" w:type="dxa"/>
+          </w:tcPr>
+          <w:p>
+            <w:pPr>
+              <w:pStyle w:val="ListParagraph"/>
+              <w:numPr>
+                <w:ilvl w:val="0"/>
+                <w:numId w:val="14"/>
+              </w:numPr>
+            </w:pPr>
+            <w:r>
+              <w:lastRenderedPageBreak/>
+              <w:t>Social</w:t>
+            </w:r>
+          </w:p>
+          <w:p>
+            <w:pPr>
+              <w:pStyle w:val="ListParagraph"/>
+              <w:numPr>
+                <w:ilvl w:val="0"/>
+                <w:numId w:val="14"/>
+              </w:numPr>
+            </w:pPr>
+            <w:r>
+              <w:t>Cultural</w:t>
+            </w:r>
+          </w:p>
+          <w:p>
+            <w:pPr>
+              <w:pStyle w:val="ListParagraph"/>
+              <w:numPr>
+                <w:ilvl w:val="0"/>
+                <w:numId w:val="14"/>
+              </w:numPr>
+            </w:pPr>
+            <w:r>
+              <w:t>Economic</w:t>
+            </w:r>
+          </w:p>
+        </w:tc>
+        <w:tc>
+          <w:tcPr>
+            <w:tcW w:w="2314" w:type="dxa"/>
+          </w:tcPr>
+          <w:p/>
+        </w:tc>
+      </w:tr>
+    </w:tbl>
     <w:p/>
     <w:p>
+      <w:r>
+        <w:t>From consideration of the literature above, and how feasible it is for their listed factors may be extracted, I chose the following factors of migration, which the sub-indices would be based on:</w:t>
+      </w:r>
+    </w:p>
+    <w:p>
+      <w:pPr>
+        <w:pStyle w:val="ListParagraph"/>
+        <w:numPr>
+          <w:ilvl w:val="0"/>
+          <w:numId w:val="15"/>
+        </w:numPr>
+      </w:pPr>
+      <w:r>
+        <w:t>Economic</w:t>
+      </w:r>
+    </w:p>
+    <w:p>
+      <w:pPr>
+        <w:pStyle w:val="ListParagraph"/>
+        <w:numPr>
+          <w:ilvl w:val="0"/>
+          <w:numId w:val="15"/>
+        </w:numPr>
+      </w:pPr>
+      <w:r>
+        <w:t>Environmental</w:t>
+      </w:r>
+    </w:p>
+    <w:p>
+      <w:pPr>
+        <w:pStyle w:val="ListParagraph"/>
+        <w:numPr>
+          <w:ilvl w:val="0"/>
+          <w:numId w:val="15"/>
+        </w:numPr>
+      </w:pPr>
+      <w:r>
+        <w:t>Political</w:t>
+      </w:r>
+    </w:p>
+    <w:p>
+      <w:pPr>
+        <w:pStyle w:val="ListParagraph"/>
+        <w:numPr>
+          <w:ilvl w:val="0"/>
+          <w:numId w:val="15"/>
+        </w:numPr>
+      </w:pPr>
+      <w:r>
+        <w:t>Social</w:t>
+      </w:r>
+    </w:p>
+    <w:p>
+      <w:r>
+        <w:t>After</w:t>
+      </w:r>
+      <w:r>
+        <w:t>wards, I conducted</w:t>
+      </w:r>
+      <w:r>
+        <w:t xml:space="preserve"> a deeper literature review</w:t>
+      </w:r>
+      <w:r>
+        <w:t xml:space="preserve"> aimed at getting an idea of the indicators</w:t>
+      </w:r>
+      <w:r>
+        <w:t xml:space="preserve"> </w:t>
+      </w:r>
+      <w:r>
+        <w:t xml:space="preserve">related to </w:t>
+      </w:r>
+      <w:r>
+        <w:t>specific factors</w:t>
+      </w:r>
+      <w:r>
+        <w:t>. This is</w:t>
+      </w:r>
+      <w:r>
+        <w:t xml:space="preserve"> listed in further detail within the </w:t>
+      </w:r>
+      <w:r>
+        <w:t xml:space="preserve">file implementing </w:t>
+      </w:r>
+      <w:r>
+        <w:t xml:space="preserve">my </w:t>
+      </w:r>
+      <w:r>
+        <w:t>composite index.</w:t>
+      </w:r>
+    </w:p>
+    <w:p>
+      <w:r>
+        <w:t>Once I determined the indicators I ought to use, I set out to collect this data.</w:t>
+      </w:r>
+    </w:p>
+    <w:p/>
+    <w:p>
       <w:pPr>
         <w:pStyle w:val="Heading1"/>
       </w:pPr>
@@ -28,6 +875,470 @@
         <w:t>Data Selection</w:t>
       </w:r>
     </w:p>
+    <w:tbl>
+      <w:tblPr>
+        <w:tblStyle w:val="TableGrid"/>
+        <w:tblW w:w="0" w:type="auto"/>
+        <w:tblLook w:val="04A0" w:firstRow="1" w:lastRow="0" w:firstColumn="1" w:lastColumn="0" w:noHBand="0" w:noVBand="1"/>
+      </w:tblPr>
+      <w:tblGrid>
+        <w:gridCol w:w="3005"/>
+        <w:gridCol w:w="3005"/>
+        <w:gridCol w:w="3006"/>
+      </w:tblGrid>
+      <w:tr>
+        <w:tc>
+          <w:tcPr>
+            <w:tcW w:w="3005" w:type="dxa"/>
+          </w:tcPr>
+          <w:p>
+            <w:r>
+              <w:t>Type</w:t>
+            </w:r>
+          </w:p>
+        </w:tc>
+        <w:tc>
+          <w:tcPr>
+            <w:tcW w:w="3005" w:type="dxa"/>
+          </w:tcPr>
+          <w:p>
+            <w:r>
+              <w:t>Indicator Name</w:t>
+            </w:r>
+          </w:p>
+        </w:tc>
+        <w:tc>
+          <w:tcPr>
+            <w:tcW w:w="3006" w:type="dxa"/>
+          </w:tcPr>
+          <w:p>
+            <w:r>
+              <w:t>Source</w:t>
+            </w:r>
+          </w:p>
+        </w:tc>
+      </w:tr>
+      <w:tr>
+        <w:tc>
+          <w:tcPr>
+            <w:tcW w:w="3005" w:type="dxa"/>
+          </w:tcPr>
+          <w:p/>
+        </w:tc>
+        <w:tc>
+          <w:tcPr>
+            <w:tcW w:w="3005" w:type="dxa"/>
+          </w:tcPr>
+          <w:p/>
+        </w:tc>
+        <w:tc>
+          <w:tcPr>
+            <w:tcW w:w="3006" w:type="dxa"/>
+          </w:tcPr>
+          <w:p/>
+        </w:tc>
+      </w:tr>
+      <w:tr>
+        <w:tc>
+          <w:tcPr>
+            <w:tcW w:w="3005" w:type="dxa"/>
+          </w:tcPr>
+          <w:p/>
+        </w:tc>
+        <w:tc>
+          <w:tcPr>
+            <w:tcW w:w="3005" w:type="dxa"/>
+          </w:tcPr>
+          <w:p/>
+        </w:tc>
+        <w:tc>
+          <w:tcPr>
+            <w:tcW w:w="3006" w:type="dxa"/>
+          </w:tcPr>
+          <w:p/>
+        </w:tc>
+      </w:tr>
+      <w:tr>
+        <w:tc>
+          <w:tcPr>
+            <w:tcW w:w="3005" w:type="dxa"/>
+          </w:tcPr>
+          <w:p/>
+        </w:tc>
+        <w:tc>
+          <w:tcPr>
+            <w:tcW w:w="3005" w:type="dxa"/>
+          </w:tcPr>
+          <w:p/>
+        </w:tc>
+        <w:tc>
+          <w:tcPr>
+            <w:tcW w:w="3006" w:type="dxa"/>
+          </w:tcPr>
+          <w:p/>
+        </w:tc>
+      </w:tr>
+      <w:tr>
+        <w:tc>
+          <w:tcPr>
+            <w:tcW w:w="3005" w:type="dxa"/>
+          </w:tcPr>
+          <w:p/>
+        </w:tc>
+        <w:tc>
+          <w:tcPr>
+            <w:tcW w:w="3005" w:type="dxa"/>
+          </w:tcPr>
+          <w:p/>
+        </w:tc>
+        <w:tc>
+          <w:tcPr>
+            <w:tcW w:w="3006" w:type="dxa"/>
+          </w:tcPr>
+          <w:p/>
+        </w:tc>
+      </w:tr>
+      <w:tr>
+        <w:tc>
+          <w:tcPr>
+            <w:tcW w:w="3005" w:type="dxa"/>
+          </w:tcPr>
+          <w:p/>
+        </w:tc>
+        <w:tc>
+          <w:tcPr>
+            <w:tcW w:w="3005" w:type="dxa"/>
+          </w:tcPr>
+          <w:p/>
+        </w:tc>
+        <w:tc>
+          <w:tcPr>
+            <w:tcW w:w="3006" w:type="dxa"/>
+          </w:tcPr>
+          <w:p/>
+        </w:tc>
+      </w:tr>
+      <w:tr>
+        <w:tc>
+          <w:tcPr>
+            <w:tcW w:w="3005" w:type="dxa"/>
+          </w:tcPr>
+          <w:p/>
+        </w:tc>
+        <w:tc>
+          <w:tcPr>
+            <w:tcW w:w="3005" w:type="dxa"/>
+          </w:tcPr>
+          <w:p/>
+        </w:tc>
+        <w:tc>
+          <w:tcPr>
+            <w:tcW w:w="3006" w:type="dxa"/>
+          </w:tcPr>
+          <w:p/>
+        </w:tc>
+      </w:tr>
+      <w:tr>
+        <w:tc>
+          <w:tcPr>
+            <w:tcW w:w="3005" w:type="dxa"/>
+          </w:tcPr>
+          <w:p/>
+        </w:tc>
+        <w:tc>
+          <w:tcPr>
+            <w:tcW w:w="3005" w:type="dxa"/>
+          </w:tcPr>
+          <w:p/>
+        </w:tc>
+        <w:tc>
+          <w:tcPr>
+            <w:tcW w:w="3006" w:type="dxa"/>
+          </w:tcPr>
+          <w:p/>
+        </w:tc>
+      </w:tr>
+      <w:tr>
+        <w:tc>
+          <w:tcPr>
+            <w:tcW w:w="3005" w:type="dxa"/>
+          </w:tcPr>
+          <w:p/>
+        </w:tc>
+        <w:tc>
+          <w:tcPr>
+            <w:tcW w:w="3005" w:type="dxa"/>
+          </w:tcPr>
+          <w:p/>
+        </w:tc>
+        <w:tc>
+          <w:tcPr>
+            <w:tcW w:w="3006" w:type="dxa"/>
+          </w:tcPr>
+          <w:p/>
+        </w:tc>
+      </w:tr>
+      <w:tr>
+        <w:tc>
+          <w:tcPr>
+            <w:tcW w:w="3005" w:type="dxa"/>
+          </w:tcPr>
+          <w:p/>
+        </w:tc>
+        <w:tc>
+          <w:tcPr>
+            <w:tcW w:w="3005" w:type="dxa"/>
+          </w:tcPr>
+          <w:p/>
+        </w:tc>
+        <w:tc>
+          <w:tcPr>
+            <w:tcW w:w="3006" w:type="dxa"/>
+          </w:tcPr>
+          <w:p/>
+        </w:tc>
+      </w:tr>
+      <w:tr>
+        <w:tc>
+          <w:tcPr>
+            <w:tcW w:w="3005" w:type="dxa"/>
+          </w:tcPr>
+          <w:p/>
+        </w:tc>
+        <w:tc>
+          <w:tcPr>
+            <w:tcW w:w="3005" w:type="dxa"/>
+          </w:tcPr>
+          <w:p/>
+        </w:tc>
+        <w:tc>
+          <w:tcPr>
+            <w:tcW w:w="3006" w:type="dxa"/>
+          </w:tcPr>
+          <w:p/>
+        </w:tc>
+      </w:tr>
+      <w:tr>
+        <w:tc>
+          <w:tcPr>
+            <w:tcW w:w="3005" w:type="dxa"/>
+          </w:tcPr>
+          <w:p/>
+        </w:tc>
+        <w:tc>
+          <w:tcPr>
+            <w:tcW w:w="3005" w:type="dxa"/>
+          </w:tcPr>
+          <w:p/>
+        </w:tc>
+        <w:tc>
+          <w:tcPr>
+            <w:tcW w:w="3006" w:type="dxa"/>
+          </w:tcPr>
+          <w:p/>
+        </w:tc>
+      </w:tr>
+      <w:tr>
+        <w:tc>
+          <w:tcPr>
+            <w:tcW w:w="3005" w:type="dxa"/>
+          </w:tcPr>
+          <w:p/>
+        </w:tc>
+        <w:tc>
+          <w:tcPr>
+            <w:tcW w:w="3005" w:type="dxa"/>
+          </w:tcPr>
+          <w:p/>
+        </w:tc>
+        <w:tc>
+          <w:tcPr>
+            <w:tcW w:w="3006" w:type="dxa"/>
+          </w:tcPr>
+          <w:p/>
+        </w:tc>
+      </w:tr>
+      <w:tr>
+        <w:tc>
+          <w:tcPr>
+            <w:tcW w:w="3005" w:type="dxa"/>
+          </w:tcPr>
+          <w:p/>
+        </w:tc>
+        <w:tc>
+          <w:tcPr>
+            <w:tcW w:w="3005" w:type="dxa"/>
+          </w:tcPr>
+          <w:p/>
+        </w:tc>
+        <w:tc>
+          <w:tcPr>
+            <w:tcW w:w="3006" w:type="dxa"/>
+          </w:tcPr>
+          <w:p/>
+        </w:tc>
+      </w:tr>
+      <w:tr>
+        <w:tc>
+          <w:tcPr>
+            <w:tcW w:w="3005" w:type="dxa"/>
+          </w:tcPr>
+          <w:p/>
+        </w:tc>
+        <w:tc>
+          <w:tcPr>
+            <w:tcW w:w="3005" w:type="dxa"/>
+          </w:tcPr>
+          <w:p/>
+        </w:tc>
+        <w:tc>
+          <w:tcPr>
+            <w:tcW w:w="3006" w:type="dxa"/>
+          </w:tcPr>
+          <w:p/>
+        </w:tc>
+      </w:tr>
+      <w:tr>
+        <w:tc>
+          <w:tcPr>
+            <w:tcW w:w="3005" w:type="dxa"/>
+          </w:tcPr>
+          <w:p/>
+        </w:tc>
+        <w:tc>
+          <w:tcPr>
+            <w:tcW w:w="3005" w:type="dxa"/>
+          </w:tcPr>
+          <w:p/>
+        </w:tc>
+        <w:tc>
+          <w:tcPr>
+            <w:tcW w:w="3006" w:type="dxa"/>
+          </w:tcPr>
+          <w:p/>
+        </w:tc>
+      </w:tr>
+      <w:tr>
+        <w:tc>
+          <w:tcPr>
+            <w:tcW w:w="3005" w:type="dxa"/>
+          </w:tcPr>
+          <w:p/>
+        </w:tc>
+        <w:tc>
+          <w:tcPr>
+            <w:tcW w:w="3005" w:type="dxa"/>
+          </w:tcPr>
+          <w:p/>
+        </w:tc>
+        <w:tc>
+          <w:tcPr>
+            <w:tcW w:w="3006" w:type="dxa"/>
+          </w:tcPr>
+          <w:p/>
+        </w:tc>
+      </w:tr>
+      <w:tr>
+        <w:tc>
+          <w:tcPr>
+            <w:tcW w:w="3005" w:type="dxa"/>
+          </w:tcPr>
+          <w:p/>
+        </w:tc>
+        <w:tc>
+          <w:tcPr>
+            <w:tcW w:w="3005" w:type="dxa"/>
+          </w:tcPr>
+          <w:p/>
+        </w:tc>
+        <w:tc>
+          <w:tcPr>
+            <w:tcW w:w="3006" w:type="dxa"/>
+          </w:tcPr>
+          <w:p/>
+        </w:tc>
+      </w:tr>
+      <w:tr>
+        <w:tc>
+          <w:tcPr>
+            <w:tcW w:w="3005" w:type="dxa"/>
+          </w:tcPr>
+          <w:p/>
+        </w:tc>
+        <w:tc>
+          <w:tcPr>
+            <w:tcW w:w="3005" w:type="dxa"/>
+          </w:tcPr>
+          <w:p/>
+        </w:tc>
+        <w:tc>
+          <w:tcPr>
+            <w:tcW w:w="3006" w:type="dxa"/>
+          </w:tcPr>
+          <w:p/>
+        </w:tc>
+      </w:tr>
+      <w:tr>
+        <w:tc>
+          <w:tcPr>
+            <w:tcW w:w="3005" w:type="dxa"/>
+          </w:tcPr>
+          <w:p/>
+        </w:tc>
+        <w:tc>
+          <w:tcPr>
+            <w:tcW w:w="3005" w:type="dxa"/>
+          </w:tcPr>
+          <w:p/>
+        </w:tc>
+        <w:tc>
+          <w:tcPr>
+            <w:tcW w:w="3006" w:type="dxa"/>
+          </w:tcPr>
+          <w:p/>
+        </w:tc>
+      </w:tr>
+      <w:tr>
+        <w:tc>
+          <w:tcPr>
+            <w:tcW w:w="3005" w:type="dxa"/>
+          </w:tcPr>
+          <w:p/>
+        </w:tc>
+        <w:tc>
+          <w:tcPr>
+            <w:tcW w:w="3005" w:type="dxa"/>
+          </w:tcPr>
+          <w:p/>
+        </w:tc>
+        <w:tc>
+          <w:tcPr>
+            <w:tcW w:w="3006" w:type="dxa"/>
+          </w:tcPr>
+          <w:p/>
+        </w:tc>
+      </w:tr>
+      <w:tr>
+        <w:tc>
+          <w:tcPr>
+            <w:tcW w:w="3005" w:type="dxa"/>
+          </w:tcPr>
+          <w:p/>
+        </w:tc>
+        <w:tc>
+          <w:tcPr>
+            <w:tcW w:w="3005" w:type="dxa"/>
+          </w:tcPr>
+          <w:p/>
+        </w:tc>
+        <w:tc>
+          <w:tcPr>
+            <w:tcW w:w="3006" w:type="dxa"/>
+          </w:tcPr>
+          <w:p/>
+        </w:tc>
+      </w:tr>
+    </w:tbl>
     <w:p/>
     <w:p>
       <w:pPr>
@@ -43,6 +1354,7 @@
         <w:pStyle w:val="Heading1"/>
       </w:pPr>
       <w:r>
+        <w:lastRenderedPageBreak/>
         <w:t>Multivariate Analysis</w:t>
       </w:r>
     </w:p>
@@ -91,7 +1403,6 @@
         <w:pStyle w:val="Heading1"/>
       </w:pPr>
       <w:r>
-        <w:lastRenderedPageBreak/>
         <w:t>References</w:t>
       </w:r>
     </w:p>
@@ -197,7 +1508,11 @@
         </w:numPr>
       </w:pPr>
       <w:r>
-        <w:t>Adewale, JG. (2005). *Socio-Economic Factors Associated with Urban-Rural Migration in Nigeria: A Case Study of Oyo State, Nigeria* [online]. Available from: https://www.researchgate.net/profile/Jacob-Adewale/publication/267716974_Socio-Economic_Factors_Associated_with_Urban-Rural_Migration_in_Nigeria_A_Case_Study_of_Oyo_State_Nigeria/links/61dffae74e4aff4a643bb5b4/Socio-Economic-Factors-Associated-with-Urban-Rural-Migration-in-Nigeria-A-Case-Study-of-Oyo-State-Nigeria.pdf [accessed 15 April 2025].</w:t>
+        <w:t xml:space="preserve">Adewale, JG. (2005). *Socio-Economic Factors Associated with Urban-Rural Migration in Nigeria: A Case Study of Oyo State, Nigeria* [online]. Available from: </w:t>
+      </w:r>
+      <w:r>
+        <w:lastRenderedPageBreak/>
+        <w:t>https://www.researchgate.net/profile/Jacob-Adewale/publication/267716974_Socio-Economic_Factors_Associated_with_Urban-Rural_Migration_in_Nigeria_A_Case_Study_of_Oyo_State_Nigeria/links/61dffae74e4aff4a643bb5b4/Socio-Economic-Factors-Associated-with-Urban-Rural-Migration-in-Nigeria-A-Case-Study-of-Oyo-State-Nigeria.pdf [accessed 15 April 2025].</w:t>
       </w:r>
     </w:p>
     <w:p>
@@ -284,7 +1599,6 @@
         </w:numPr>
       </w:pPr>
       <w:r>
-        <w:lastRenderedPageBreak/>
         <w:t>Ayarza, A. (2025). *Determinants of Migration Choices: The Role of Beliefs about Career and Non-Career Outcomes* [online]. Available from: https://www.alaitzayarza.com/uploads/ayarza_determinants_migration.pdf [accessed 15 April 2025].</w:t>
       </w:r>
     </w:p>
@@ -380,7 +1694,11 @@
         </w:numPr>
       </w:pPr>
       <w:r>
-        <w:t>Grogger, J. Hanson, GH. (2010). *Income maximization and the selection and sorting of international migrants* [online]. Available from: https://www.sciencedirect.com/science/article/pii/S0304387810000647 [accessed 15 April 2025].</w:t>
+        <w:t xml:space="preserve">Grogger, J. Hanson, GH. (2010). *Income maximization and the selection and sorting of international migrants* [online]. Available from: </w:t>
+      </w:r>
+      <w:r>
+        <w:lastRenderedPageBreak/>
+        <w:t>https://www.sciencedirect.com/science/article/pii/S0304387810000647 [accessed 15 April 2025].</w:t>
       </w:r>
     </w:p>
     <w:p>
@@ -511,90 +1829,87 @@
       </w:r>
       <w:proofErr w:type="spellEnd"/>
       <w:r>
-        <w:t xml:space="preserve">, A. Pelliccia, A. De Rocchi, D. Vitiello, M. (2023). *Drivers of International Migration* [online]. Available from: </w:t>
-      </w:r>
+        <w:t>, A. Pelliccia, A. De Rocchi, D. Vitiello, M. (2023). *Drivers of International Migration* [online]. Available from: https://www.researchgate.net/publication/372768394_Drivers_of_International_Migration [accessed 27 April 2025].</w:t>
+      </w:r>
+    </w:p>
+    <w:p>
+      <w:pPr>
+        <w:pStyle w:val="ListParagraph"/>
+        <w:numPr>
+          <w:ilvl w:val="0"/>
+          <w:numId w:val="1"/>
+        </w:numPr>
+      </w:pPr>
+      <w:r>
+        <w:t xml:space="preserve">Helliwell, J. Wang, S. Xu, J. (2015). *How Durable are Social Norms? Immigrant Trust and Generosity in 132 Countries* [online]. Available from: https://www.researchgate.net/publication/280482491_How_Durable_are_Social_Norms_Immigrant_Trust_and_Generosity_in_132_Countries [accessed 27 April 2025]. </w:t>
+      </w:r>
+    </w:p>
+    <w:p>
+      <w:pPr>
+        <w:pStyle w:val="ListParagraph"/>
+        <w:numPr>
+          <w:ilvl w:val="0"/>
+          <w:numId w:val="1"/>
+        </w:numPr>
+      </w:pPr>
+      <w:r>
+        <w:t>Lorincz, L. Brigitta, N. (2022). *How Social Capital is Related to Migration Between Communities?* [online]. Available from: https://www.researchgate.net/publication/363583702_How_Social_Capital_is_Related_to_Migration_Between_Communities [accessed 27 April 2025].</w:t>
+      </w:r>
+    </w:p>
+    <w:p>
+      <w:pPr>
+        <w:pStyle w:val="ListParagraph"/>
+        <w:numPr>
+          <w:ilvl w:val="0"/>
+          <w:numId w:val="1"/>
+        </w:numPr>
+      </w:pPr>
+      <w:r>
+        <w:t xml:space="preserve">Manchin, M. </w:t>
+      </w:r>
+      <w:proofErr w:type="spellStart"/>
+      <w:r>
+        <w:t>Orazbayev</w:t>
+      </w:r>
+      <w:proofErr w:type="spellEnd"/>
+      <w:r>
+        <w:t xml:space="preserve">, S. (2018). *Social networks and the intention to migrate* [online]. Available from: https://growthlab.hks.harvard.edu/files/growthlab/files/cidrfwp90.pdf [accessed 27 April 2025]. </w:t>
+      </w:r>
+    </w:p>
+    <w:p>
+      <w:pPr>
+        <w:pStyle w:val="ListParagraph"/>
+        <w:numPr>
+          <w:ilvl w:val="0"/>
+          <w:numId w:val="1"/>
+        </w:numPr>
+      </w:pPr>
+      <w:r>
+        <w:t>Poros, M. (2011). *Migrant Social Networks: Vehicles for Migration, Integration, and Development* [online]. Available from: https://www.migrationpolicy.org/article/migrant-social-networks-vehicles-migration-integration-and-development [accessed 27 April 2025].</w:t>
+      </w:r>
+    </w:p>
+    <w:p>
+      <w:pPr>
+        <w:pStyle w:val="ListParagraph"/>
+        <w:numPr>
+          <w:ilvl w:val="0"/>
+          <w:numId w:val="1"/>
+        </w:numPr>
+      </w:pPr>
+      <w:r>
+        <w:t xml:space="preserve">Salemo, J. (2016). *Migrant decision-making in a frontier landscape* [online]. Available from: https://sites.warnercnr.colostate.edu/jdsal/wp-content/uploads/sites/127/2020/09/Salerno-2016-Env-Res-Lett.pdf [accessed 27 April 2025]. </w:t>
+      </w:r>
+    </w:p>
+    <w:p>
+      <w:pPr>
+        <w:pStyle w:val="ListParagraph"/>
+        <w:numPr>
+          <w:ilvl w:val="0"/>
+          <w:numId w:val="1"/>
+        </w:numPr>
+      </w:pPr>
       <w:r>
         <w:lastRenderedPageBreak/>
-        <w:t>https://www.researchgate.net/publication/372768394_Drivers_of_International_Migration [accessed 27 April 2025].</w:t>
-      </w:r>
-    </w:p>
-    <w:p>
-      <w:pPr>
-        <w:pStyle w:val="ListParagraph"/>
-        <w:numPr>
-          <w:ilvl w:val="0"/>
-          <w:numId w:val="1"/>
-        </w:numPr>
-      </w:pPr>
-      <w:r>
-        <w:t xml:space="preserve">Helliwell, J. Wang, S. Xu, J. (2015). *How Durable are Social Norms? Immigrant Trust and Generosity in 132 Countries* [online]. Available from: https://www.researchgate.net/publication/280482491_How_Durable_are_Social_Norms_Immigrant_Trust_and_Generosity_in_132_Countries [accessed 27 April 2025]. </w:t>
-      </w:r>
-    </w:p>
-    <w:p>
-      <w:pPr>
-        <w:pStyle w:val="ListParagraph"/>
-        <w:numPr>
-          <w:ilvl w:val="0"/>
-          <w:numId w:val="1"/>
-        </w:numPr>
-      </w:pPr>
-      <w:r>
-        <w:t>Lorincz, L. Brigitta, N. (2022). *How Social Capital is Related to Migration Between Communities?* [online]. Available from: https://www.researchgate.net/publication/363583702_How_Social_Capital_is_Related_to_Migration_Between_Communities [accessed 27 April 2025].</w:t>
-      </w:r>
-    </w:p>
-    <w:p>
-      <w:pPr>
-        <w:pStyle w:val="ListParagraph"/>
-        <w:numPr>
-          <w:ilvl w:val="0"/>
-          <w:numId w:val="1"/>
-        </w:numPr>
-      </w:pPr>
-      <w:r>
-        <w:t xml:space="preserve">Manchin, M. </w:t>
-      </w:r>
-      <w:proofErr w:type="spellStart"/>
-      <w:r>
-        <w:t>Orazbayev</w:t>
-      </w:r>
-      <w:proofErr w:type="spellEnd"/>
-      <w:r>
-        <w:t xml:space="preserve">, S. (2018). *Social networks and the intention to migrate* [online]. Available from: https://growthlab.hks.harvard.edu/files/growthlab/files/cidrfwp90.pdf [accessed 27 April 2025]. </w:t>
-      </w:r>
-    </w:p>
-    <w:p>
-      <w:pPr>
-        <w:pStyle w:val="ListParagraph"/>
-        <w:numPr>
-          <w:ilvl w:val="0"/>
-          <w:numId w:val="1"/>
-        </w:numPr>
-      </w:pPr>
-      <w:r>
-        <w:t>Poros, M. (2011). *Migrant Social Networks: Vehicles for Migration, Integration, and Development* [online]. Available from: https://www.migrationpolicy.org/article/migrant-social-networks-vehicles-migration-integration-and-development [accessed 27 April 2025].</w:t>
-      </w:r>
-    </w:p>
-    <w:p>
-      <w:pPr>
-        <w:pStyle w:val="ListParagraph"/>
-        <w:numPr>
-          <w:ilvl w:val="0"/>
-          <w:numId w:val="1"/>
-        </w:numPr>
-      </w:pPr>
-      <w:r>
-        <w:t xml:space="preserve">Salemo, J. (2016). *Migrant decision-making in a frontier landscape* [online]. Available from: https://sites.warnercnr.colostate.edu/jdsal/wp-content/uploads/sites/127/2020/09/Salerno-2016-Env-Res-Lett.pdf [accessed 27 April 2025]. </w:t>
-      </w:r>
-    </w:p>
-    <w:p>
-      <w:pPr>
-        <w:pStyle w:val="ListParagraph"/>
-        <w:numPr>
-          <w:ilvl w:val="0"/>
-          <w:numId w:val="1"/>
-        </w:numPr>
-      </w:pPr>
-      <w:r>
         <w:t>ScienceDirect. (2025). *Institutional Trust - an overview | ScienceDirect Topics* Available from: https://www.sciencedirect.com/topics/computer-science/institutional-trust [accessed 27 April 2025].</w:t>
       </w:r>
     </w:p>
@@ -735,113 +2050,113 @@
       </w:pPr>
       <w:proofErr w:type="spellStart"/>
       <w:r>
+        <w:t>Poprawe</w:t>
+      </w:r>
+      <w:proofErr w:type="spellEnd"/>
+      <w:r>
+        <w:t xml:space="preserve">, M. (2015). *On the relationship between corruption and migration: empirical evidence from a gravity model of migration* [online]. Available from: https://link.springer.com/article/10.1007/s11127-015-0255-x [accessed 30 April 2025]. </w:t>
+      </w:r>
+    </w:p>
+    <w:p>
+      <w:pPr>
+        <w:pStyle w:val="ListParagraph"/>
+        <w:numPr>
+          <w:ilvl w:val="0"/>
+          <w:numId w:val="1"/>
+        </w:numPr>
+      </w:pPr>
+      <w:r>
+        <w:t>Rosenblum, MR. (2003). *The Political Determinants of Migration Control: A Quantitative Analysis* [online]. Available from: https://www.scielo.org.mx/scielo.php?pid=S1665-89062003000100007&amp;script=sci_arttext [accessed 30 April 2025].</w:t>
+      </w:r>
+    </w:p>
+    <w:p>
+      <w:pPr>
+        <w:pStyle w:val="ListParagraph"/>
+        <w:numPr>
+          <w:ilvl w:val="0"/>
+          <w:numId w:val="1"/>
+        </w:numPr>
+      </w:pPr>
+      <w:proofErr w:type="spellStart"/>
+      <w:r>
+        <w:t>Urbański</w:t>
+      </w:r>
+      <w:proofErr w:type="spellEnd"/>
+      <w:r>
+        <w:t>, M. (2022). *Comparing Push and Pull Factors Affecting Migration* [online]. Available from: https://www.mdpi.com/2227-7099/10/1/21 [accessed 28 April 2025].</w:t>
+      </w:r>
+    </w:p>
+    <w:p/>
+    <w:p>
+      <w:pPr>
+        <w:pStyle w:val="Heading2"/>
+      </w:pPr>
+      <w:r>
+        <w:t>Data Selection</w:t>
+      </w:r>
+    </w:p>
+    <w:p>
+      <w:pPr>
+        <w:pStyle w:val="ListParagraph"/>
+        <w:numPr>
+          <w:ilvl w:val="0"/>
+          <w:numId w:val="2"/>
+        </w:numPr>
+      </w:pPr>
+      <w:r>
+        <w:t>[1] ChatGPT. (2025). *Selenium SVG Scraping* [online]. Available from: https://chatgpt.com/share/68135847-fa4c-800c-b609-f99a78e8db85 [accessed 1 May 2025].</w:t>
+      </w:r>
+    </w:p>
+    <w:p>
+      <w:pPr>
+        <w:pStyle w:val="ListParagraph"/>
+        <w:numPr>
+          <w:ilvl w:val="0"/>
+          <w:numId w:val="2"/>
+        </w:numPr>
+      </w:pPr>
+      <w:r>
+        <w:t xml:space="preserve">[2] ChatGPT. (2025). *WB </w:t>
+      </w:r>
+      <w:proofErr w:type="spellStart"/>
+      <w:r>
+        <w:t>DataBank</w:t>
+      </w:r>
+      <w:proofErr w:type="spellEnd"/>
+      <w:r>
+        <w:t xml:space="preserve"> Variable Search* [online]. Available from: https://chatgpt.com/share/6818a98a-773c-800c-89ac-61c1ea283782 [accessed 5 May 2025].</w:t>
+      </w:r>
+    </w:p>
+    <w:p>
+      <w:pPr>
+        <w:pStyle w:val="ListParagraph"/>
+        <w:numPr>
+          <w:ilvl w:val="0"/>
+          <w:numId w:val="2"/>
+        </w:numPr>
+      </w:pPr>
+      <w:r>
+        <w:t xml:space="preserve">World Bank Group. (2025). *World Development Indicators | </w:t>
+      </w:r>
+      <w:proofErr w:type="spellStart"/>
+      <w:r>
+        <w:t>DataBank</w:t>
+      </w:r>
+      <w:proofErr w:type="spellEnd"/>
+      <w:r>
+        <w:t>* [online]. Available from: https://databank.worldbank.org/source/world-development-indicators [accessed 5 May 2025].</w:t>
+      </w:r>
+    </w:p>
+    <w:p>
+      <w:pPr>
+        <w:pStyle w:val="ListParagraph"/>
+        <w:numPr>
+          <w:ilvl w:val="0"/>
+          <w:numId w:val="2"/>
+        </w:numPr>
+      </w:pPr>
+      <w:r>
         <w:lastRenderedPageBreak/>
-        <w:t>Poprawe</w:t>
-      </w:r>
-      <w:proofErr w:type="spellEnd"/>
-      <w:r>
-        <w:t xml:space="preserve">, M. (2015). *On the relationship between corruption and migration: empirical evidence from a gravity model of migration* [online]. Available from: https://link.springer.com/article/10.1007/s11127-015-0255-x [accessed 30 April 2025]. </w:t>
-      </w:r>
-    </w:p>
-    <w:p>
-      <w:pPr>
-        <w:pStyle w:val="ListParagraph"/>
-        <w:numPr>
-          <w:ilvl w:val="0"/>
-          <w:numId w:val="1"/>
-        </w:numPr>
-      </w:pPr>
-      <w:r>
-        <w:t>Rosenblum, MR. (2003). *The Political Determinants of Migration Control: A Quantitative Analysis* [online]. Available from: https://www.scielo.org.mx/scielo.php?pid=S1665-89062003000100007&amp;script=sci_arttext [accessed 30 April 2025].</w:t>
-      </w:r>
-    </w:p>
-    <w:p>
-      <w:pPr>
-        <w:pStyle w:val="ListParagraph"/>
-        <w:numPr>
-          <w:ilvl w:val="0"/>
-          <w:numId w:val="1"/>
-        </w:numPr>
-      </w:pPr>
-      <w:proofErr w:type="spellStart"/>
-      <w:r>
-        <w:t>Urbański</w:t>
-      </w:r>
-      <w:proofErr w:type="spellEnd"/>
-      <w:r>
-        <w:t>, M. (2022). *Comparing Push and Pull Factors Affecting Migration* [online]. Available from: https://www.mdpi.com/2227-7099/10/1/21 [accessed 28 April 2025].</w:t>
-      </w:r>
-    </w:p>
-    <w:p/>
-    <w:p>
-      <w:pPr>
-        <w:pStyle w:val="Heading2"/>
-      </w:pPr>
-      <w:r>
-        <w:t>Data Selection</w:t>
-      </w:r>
-    </w:p>
-    <w:p>
-      <w:pPr>
-        <w:pStyle w:val="ListParagraph"/>
-        <w:numPr>
-          <w:ilvl w:val="0"/>
-          <w:numId w:val="2"/>
-        </w:numPr>
-      </w:pPr>
-      <w:r>
-        <w:t>[1] ChatGPT. (2025). *Selenium SVG Scraping* [online]. Available from: https://chatgpt.com/share/68135847-fa4c-800c-b609-f99a78e8db85 [accessed 1 May 2025].</w:t>
-      </w:r>
-    </w:p>
-    <w:p>
-      <w:pPr>
-        <w:pStyle w:val="ListParagraph"/>
-        <w:numPr>
-          <w:ilvl w:val="0"/>
-          <w:numId w:val="2"/>
-        </w:numPr>
-      </w:pPr>
-      <w:r>
-        <w:t xml:space="preserve">[2] ChatGPT. (2025). *WB </w:t>
-      </w:r>
-      <w:proofErr w:type="spellStart"/>
-      <w:r>
-        <w:t>DataBank</w:t>
-      </w:r>
-      <w:proofErr w:type="spellEnd"/>
-      <w:r>
-        <w:t xml:space="preserve"> Variable Search* [online]. Available from: https://chatgpt.com/share/6818a98a-773c-800c-89ac-61c1ea283782 [accessed 5 May 2025].</w:t>
-      </w:r>
-    </w:p>
-    <w:p>
-      <w:pPr>
-        <w:pStyle w:val="ListParagraph"/>
-        <w:numPr>
-          <w:ilvl w:val="0"/>
-          <w:numId w:val="2"/>
-        </w:numPr>
-      </w:pPr>
-      <w:r>
-        <w:t xml:space="preserve">World Bank Group. (2025). *World Development Indicators | </w:t>
-      </w:r>
-      <w:proofErr w:type="spellStart"/>
-      <w:r>
-        <w:t>DataBank</w:t>
-      </w:r>
-      <w:proofErr w:type="spellEnd"/>
-      <w:r>
-        <w:t>* [online]. Available from: https://databank.worldbank.org/source/world-development-indicators [accessed 5 May 2025].</w:t>
-      </w:r>
-    </w:p>
-    <w:p>
-      <w:pPr>
-        <w:pStyle w:val="ListParagraph"/>
-        <w:numPr>
-          <w:ilvl w:val="0"/>
-          <w:numId w:val="2"/>
-        </w:numPr>
-      </w:pPr>
-      <w:r>
         <w:t>International Labour Organization. (2020). *Statistics on social dialogue - ILOSTAT* [online]. Available from: https://ilostat.ilo.org/topics/industrial-relations/ [accessed 1 May 2025].</w:t>
       </w:r>
     </w:p>
@@ -984,7 +2299,6 @@
         </w:numPr>
       </w:pPr>
       <w:r>
-        <w:lastRenderedPageBreak/>
         <w:t>Jadhav, V. (2022). *</w:t>
       </w:r>
       <w:proofErr w:type="gramStart"/>
@@ -1113,31 +2427,16 @@
       <w:r>
         <w:t xml:space="preserve">, N. (2024). *Pandas Write to Excel with Examples - Spark By {Examples}* [online]. Available from: </w:t>
       </w:r>
-      <w:hyperlink r:id="rId5" w:history="1">
+      <w:hyperlink r:id="rId11" w:anchor=":~:text=Use%20pandas%20to_excel()%20function,sheet%20name%20to%20write%20to" w:history="1">
         <w:r>
           <w:rPr>
             <w:rStyle w:val="Hyperlink"/>
           </w:rPr>
-          <w:t>https://sparkbyexamples.com/pandas/pandas-write-to-excel-with-examples/#:~:tex</w:t>
-        </w:r>
-        <w:r>
-          <w:rPr>
-            <w:rStyle w:val="Hyperlink"/>
-          </w:rPr>
-          <w:t>t</w:t>
-        </w:r>
-        <w:r>
-          <w:rPr>
-            <w:rStyle w:val="Hyperlink"/>
-          </w:rPr>
-          <w:t>=Use%20pandas%20to_excel()%20function,sheet%20name%20to%20write%20to</w:t>
+          <w:t>https://sparkbyexamples.com/pandas/pandas-write-to-excel-with-examples/#:~:text=Use%20pandas%20to_excel()%20function,sheet%20name%20to%20write%20to</w:t>
         </w:r>
       </w:hyperlink>
       <w:r>
-        <w:t xml:space="preserve"> </w:t>
-      </w:r>
-      <w:r>
-        <w:t>[accessed 5 May 2025].</w:t>
+        <w:t xml:space="preserve"> [accessed 5 May 2025].</w:t>
       </w:r>
     </w:p>
     <w:p/>
@@ -1247,94 +2546,94 @@
         <w:pStyle w:val="Heading2"/>
       </w:pPr>
       <w:r>
+        <w:t>Multivariate Analysis</w:t>
+      </w:r>
+    </w:p>
+    <w:p>
+      <w:pPr>
+        <w:pStyle w:val="ListParagraph"/>
+        <w:numPr>
+          <w:ilvl w:val="0"/>
+          <w:numId w:val="5"/>
+        </w:numPr>
+      </w:pPr>
+      <w:r>
+        <w:t>[1] ChatGPT. (2025). *Multivariate scatterplot function* [online]. Available from: https://chatgpt.com/share/681442d6-6df8-800c-8f0c-e37562646711 (accessed 2 May 2025).</w:t>
+      </w:r>
+    </w:p>
+    <w:p>
+      <w:pPr>
+        <w:pStyle w:val="ListParagraph"/>
+        <w:numPr>
+          <w:ilvl w:val="0"/>
+          <w:numId w:val="5"/>
+        </w:numPr>
+      </w:pPr>
+      <w:r>
+        <w:t>Gemini. (2025). *Gemini - Project Analysis: P-Values and Correlations* [online]. Available from: https://g.co/gemini/share/3dfb4f0ac478 (accessed 2 May 2025).</w:t>
+      </w:r>
+    </w:p>
+    <w:p>
+      <w:pPr>
+        <w:pStyle w:val="ListParagraph"/>
+        <w:numPr>
+          <w:ilvl w:val="0"/>
+          <w:numId w:val="5"/>
+        </w:numPr>
+      </w:pPr>
+      <w:r>
+        <w:t>[2] ChatGPT. (2025). *File Writing in Python* [online]. Available from: https://chatgpt.com/share/6814f4af-05c0-800c-9800-bafaa72ab149 (accessed 2 May 2025).</w:t>
+      </w:r>
+    </w:p>
+    <w:p/>
+    <w:p>
+      <w:pPr>
+        <w:pStyle w:val="Heading2"/>
+      </w:pPr>
+      <w:r>
+        <w:t>Normalization</w:t>
+      </w:r>
+    </w:p>
+    <w:p>
+      <w:pPr>
+        <w:pStyle w:val="ListParagraph"/>
+        <w:numPr>
+          <w:ilvl w:val="0"/>
+          <w:numId w:val="6"/>
+        </w:numPr>
+      </w:pPr>
+      <w:r>
+        <w:t>ChatGPT. (2025). *Multivariate scatterplot function* [online]. Available from: https://chatgpt.com/share/681442d6-6df8-800c-8f0c-e37562646711 (accessed 2 May 2025).</w:t>
+      </w:r>
+    </w:p>
+    <w:p/>
+    <w:p>
+      <w:pPr>
+        <w:pStyle w:val="Heading2"/>
+      </w:pPr>
+      <w:r>
+        <w:t>Weighting and Aggregation</w:t>
+      </w:r>
+    </w:p>
+    <w:p>
+      <w:pPr>
+        <w:pStyle w:val="ListParagraph"/>
+        <w:numPr>
+          <w:ilvl w:val="0"/>
+          <w:numId w:val="6"/>
+        </w:numPr>
+      </w:pPr>
+      <w:r>
+        <w:t>References used</w:t>
+      </w:r>
+    </w:p>
+    <w:p/>
+    <w:p>
+      <w:pPr>
+        <w:pStyle w:val="Heading2"/>
+      </w:pPr>
+      <w:r>
         <w:lastRenderedPageBreak/>
-        <w:t>Multivariate Analysis</w:t>
-      </w:r>
-    </w:p>
-    <w:p>
-      <w:pPr>
-        <w:pStyle w:val="ListParagraph"/>
-        <w:numPr>
-          <w:ilvl w:val="0"/>
-          <w:numId w:val="5"/>
-        </w:numPr>
-      </w:pPr>
-      <w:r>
-        <w:t>[1] ChatGPT. (2025). *Multivariate scatterplot function* [online]. Available from: https://chatgpt.com/share/681442d6-6df8-800c-8f0c-e37562646711 (accessed 2 May 2025).</w:t>
-      </w:r>
-    </w:p>
-    <w:p>
-      <w:pPr>
-        <w:pStyle w:val="ListParagraph"/>
-        <w:numPr>
-          <w:ilvl w:val="0"/>
-          <w:numId w:val="5"/>
-        </w:numPr>
-      </w:pPr>
-      <w:r>
-        <w:t>Gemini. (2025). *Gemini - Project Analysis: P-Values and Correlations* [online]. Available from: https://g.co/gemini/share/3dfb4f0ac478 (accessed 2 May 2025).</w:t>
-      </w:r>
-    </w:p>
-    <w:p>
-      <w:pPr>
-        <w:pStyle w:val="ListParagraph"/>
-        <w:numPr>
-          <w:ilvl w:val="0"/>
-          <w:numId w:val="5"/>
-        </w:numPr>
-      </w:pPr>
-      <w:r>
-        <w:t>[2] ChatGPT. (2025). *File Writing in Python* [online]. Available from: https://chatgpt.com/share/6814f4af-05c0-800c-9800-bafaa72ab149 (accessed 2 May 2025).</w:t>
-      </w:r>
-    </w:p>
-    <w:p/>
-    <w:p>
-      <w:pPr>
-        <w:pStyle w:val="Heading2"/>
-      </w:pPr>
-      <w:r>
-        <w:t>Normalization</w:t>
-      </w:r>
-    </w:p>
-    <w:p>
-      <w:pPr>
-        <w:pStyle w:val="ListParagraph"/>
-        <w:numPr>
-          <w:ilvl w:val="0"/>
-          <w:numId w:val="6"/>
-        </w:numPr>
-      </w:pPr>
-      <w:r>
-        <w:t>ChatGPT. (2025). *Multivariate scatterplot function* [online]. Available from: https://chatgpt.com/share/681442d6-6df8-800c-8f0c-e37562646711 (accessed 2 May 2025).</w:t>
-      </w:r>
-    </w:p>
-    <w:p/>
-    <w:p>
-      <w:pPr>
-        <w:pStyle w:val="Heading2"/>
-      </w:pPr>
-      <w:r>
-        <w:t>Weighting and Aggregation</w:t>
-      </w:r>
-    </w:p>
-    <w:p>
-      <w:pPr>
-        <w:pStyle w:val="ListParagraph"/>
-        <w:numPr>
-          <w:ilvl w:val="0"/>
-          <w:numId w:val="6"/>
-        </w:numPr>
-      </w:pPr>
-      <w:r>
-        <w:t>References used</w:t>
-      </w:r>
-    </w:p>
-    <w:p/>
-    <w:p>
-      <w:pPr>
-        <w:pStyle w:val="Heading2"/>
-      </w:pPr>
-      <w:r>
         <w:t>Links to Other Indicators</w:t>
       </w:r>
     </w:p>
@@ -1482,6 +2781,119 @@
 <file path=word/numbering.xml><?xml version="1.0" encoding="utf-8"?>
 <w:numbering xmlns:wpc="http://schemas.microsoft.com/office/word/2010/wordprocessingCanvas" xmlns:cx="http://schemas.microsoft.com/office/drawing/2014/chartex" xmlns:cx1="http://schemas.microsoft.com/office/drawing/2015/9/8/chartex" xmlns:cx2="http://schemas.microsoft.com/office/drawing/2015/10/21/chartex" xmlns:cx3="http://schemas.microsoft.com/office/drawing/2016/5/9/chartex" xmlns:cx4="http://schemas.microsoft.com/office/drawing/2016/5/10/chartex" xmlns:cx5="http://schemas.microsoft.com/office/drawing/2016/5/11/chartex" xmlns:cx6="http://schemas.microsoft.com/office/drawing/2016/5/12/chartex" xmlns:cx7="http://schemas.microsoft.com/office/drawing/2016/5/13/chartex" xmlns:cx8="http://schemas.microsoft.com/office/drawing/2016/5/14/chartex" xmlns:mc="http://schemas.openxmlformats.org/markup-compatibility/2006" xmlns:aink="http://schemas.microsoft.com/office/drawing/2016/ink" xmlns:am3d="http://schemas.microsoft.com/office/drawing/2017/model3d" xmlns:o="urn:schemas-microsoft-com:office:office" xmlns:oel="http://schemas.microsoft.com/office/2019/extlst" xmlns:r="http://schemas.openxmlformats.org/officeDocument/2006/relationships" xmlns:m="http://schemas.openxmlformats.org/officeDocument/2006/math" xmlns:v="urn:schemas-microsoft-com:vml" xmlns:wp14="http://schemas.microsoft.com/office/word/2010/wordprocessingDrawing" xmlns:wp="http://schemas.openxmlformats.org/drawingml/2006/wordprocessingDrawing" xmlns:w10="urn:schemas-microsoft-com:office:word" xmlns:w="http://schemas.openxmlformats.org/wordprocessingml/2006/main" xmlns:w14="http://schemas.microsoft.com/office/word/2010/wordml" xmlns:w15="http://schemas.microsoft.com/office/word/2012/wordml" xmlns:w16cex="http://schemas.microsoft.com/office/word/2018/wordml/cex" xmlns:w16cid="http://schemas.microsoft.com/office/word/2016/wordml/cid" xmlns:w16="http://schemas.microsoft.com/office/word/2018/wordml" xmlns:w16du="http://schemas.microsoft.com/office/word/2023/wordml/word16du" xmlns:w16sdtdh="http://schemas.microsoft.com/office/word/2020/wordml/sdtdatahash" xmlns:w16sdtfl="http://schemas.microsoft.com/office/word/2024/wordml/sdtformatlock" xmlns:w16se="http://schemas.microsoft.com/office/word/2015/wordml/symex" xmlns:wpg="http://schemas.microsoft.com/office/word/2010/wordprocessingGroup" xmlns:wpi="http://schemas.microsoft.com/office/word/2010/wordprocessingInk" xmlns:wne="http://schemas.microsoft.com/office/word/2006/wordml" xmlns:wps="http://schemas.microsoft.com/office/word/2010/wordprocessingShape" mc:Ignorable="w14 w15 w16se w16cid w16 w16cex w16sdtdh w16sdtfl w16du wp14">
   <w:abstractNum w:abstractNumId="0" w15:restartNumberingAfterBreak="0">
+    <w:nsid w:val="09AF2E65"/>
+    <w:multiLevelType w:val="hybridMultilevel"/>
+    <w:tmpl w:val="CB54E7DC"/>
+    <w:lvl w:ilvl="0" w:tplc="08090001">
+      <w:start w:val="1"/>
+      <w:numFmt w:val="bullet"/>
+      <w:lvlText w:val=""/>
+      <w:lvlJc w:val="left"/>
+      <w:pPr>
+        <w:ind w:left="720" w:hanging="360"/>
+      </w:pPr>
+      <w:rPr>
+        <w:rFonts w:ascii="Symbol" w:hAnsi="Symbol" w:hint="default"/>
+      </w:rPr>
+    </w:lvl>
+    <w:lvl w:ilvl="1" w:tplc="08090003" w:tentative="1">
+      <w:start w:val="1"/>
+      <w:numFmt w:val="bullet"/>
+      <w:lvlText w:val="o"/>
+      <w:lvlJc w:val="left"/>
+      <w:pPr>
+        <w:ind w:left="1440" w:hanging="360"/>
+      </w:pPr>
+      <w:rPr>
+        <w:rFonts w:ascii="Courier New" w:hAnsi="Courier New" w:cs="Courier New" w:hint="default"/>
+      </w:rPr>
+    </w:lvl>
+    <w:lvl w:ilvl="2" w:tplc="08090005" w:tentative="1">
+      <w:start w:val="1"/>
+      <w:numFmt w:val="bullet"/>
+      <w:lvlText w:val=""/>
+      <w:lvlJc w:val="left"/>
+      <w:pPr>
+        <w:ind w:left="2160" w:hanging="360"/>
+      </w:pPr>
+      <w:rPr>
+        <w:rFonts w:ascii="Wingdings" w:hAnsi="Wingdings" w:hint="default"/>
+      </w:rPr>
+    </w:lvl>
+    <w:lvl w:ilvl="3" w:tplc="08090001" w:tentative="1">
+      <w:start w:val="1"/>
+      <w:numFmt w:val="bullet"/>
+      <w:lvlText w:val=""/>
+      <w:lvlJc w:val="left"/>
+      <w:pPr>
+        <w:ind w:left="2880" w:hanging="360"/>
+      </w:pPr>
+      <w:rPr>
+        <w:rFonts w:ascii="Symbol" w:hAnsi="Symbol" w:hint="default"/>
+      </w:rPr>
+    </w:lvl>
+    <w:lvl w:ilvl="4" w:tplc="08090003" w:tentative="1">
+      <w:start w:val="1"/>
+      <w:numFmt w:val="bullet"/>
+      <w:lvlText w:val="o"/>
+      <w:lvlJc w:val="left"/>
+      <w:pPr>
+        <w:ind w:left="3600" w:hanging="360"/>
+      </w:pPr>
+      <w:rPr>
+        <w:rFonts w:ascii="Courier New" w:hAnsi="Courier New" w:cs="Courier New" w:hint="default"/>
+      </w:rPr>
+    </w:lvl>
+    <w:lvl w:ilvl="5" w:tplc="08090005" w:tentative="1">
+      <w:start w:val="1"/>
+      <w:numFmt w:val="bullet"/>
+      <w:lvlText w:val=""/>
+      <w:lvlJc w:val="left"/>
+      <w:pPr>
+        <w:ind w:left="4320" w:hanging="360"/>
+      </w:pPr>
+      <w:rPr>
+        <w:rFonts w:ascii="Wingdings" w:hAnsi="Wingdings" w:hint="default"/>
+      </w:rPr>
+    </w:lvl>
+    <w:lvl w:ilvl="6" w:tplc="08090001" w:tentative="1">
+      <w:start w:val="1"/>
+      <w:numFmt w:val="bullet"/>
+      <w:lvlText w:val=""/>
+      <w:lvlJc w:val="left"/>
+      <w:pPr>
+        <w:ind w:left="5040" w:hanging="360"/>
+      </w:pPr>
+      <w:rPr>
+        <w:rFonts w:ascii="Symbol" w:hAnsi="Symbol" w:hint="default"/>
+      </w:rPr>
+    </w:lvl>
+    <w:lvl w:ilvl="7" w:tplc="08090003" w:tentative="1">
+      <w:start w:val="1"/>
+      <w:numFmt w:val="bullet"/>
+      <w:lvlText w:val="o"/>
+      <w:lvlJc w:val="left"/>
+      <w:pPr>
+        <w:ind w:left="5760" w:hanging="360"/>
+      </w:pPr>
+      <w:rPr>
+        <w:rFonts w:ascii="Courier New" w:hAnsi="Courier New" w:cs="Courier New" w:hint="default"/>
+      </w:rPr>
+    </w:lvl>
+    <w:lvl w:ilvl="8" w:tplc="08090005" w:tentative="1">
+      <w:start w:val="1"/>
+      <w:numFmt w:val="bullet"/>
+      <w:lvlText w:val=""/>
+      <w:lvlJc w:val="left"/>
+      <w:pPr>
+        <w:ind w:left="6480" w:hanging="360"/>
+      </w:pPr>
+      <w:rPr>
+        <w:rFonts w:ascii="Wingdings" w:hAnsi="Wingdings" w:hint="default"/>
+      </w:rPr>
+    </w:lvl>
+  </w:abstractNum>
+  <w:abstractNum w:abstractNumId="1" w15:restartNumberingAfterBreak="0">
     <w:nsid w:val="12A048C2"/>
     <w:multiLevelType w:val="hybridMultilevel"/>
     <w:tmpl w:val="E97A6F40"/>
@@ -1594,7 +3006,7 @@
       </w:rPr>
     </w:lvl>
   </w:abstractNum>
-  <w:abstractNum w:abstractNumId="1" w15:restartNumberingAfterBreak="0">
+  <w:abstractNum w:abstractNumId="2" w15:restartNumberingAfterBreak="0">
     <w:nsid w:val="158A7A07"/>
     <w:multiLevelType w:val="hybridMultilevel"/>
     <w:tmpl w:val="72D82354"/>
@@ -1707,7 +3119,459 @@
       </w:rPr>
     </w:lvl>
   </w:abstractNum>
-  <w:abstractNum w:abstractNumId="2" w15:restartNumberingAfterBreak="0">
+  <w:abstractNum w:abstractNumId="3" w15:restartNumberingAfterBreak="0">
+    <w:nsid w:val="1B401884"/>
+    <w:multiLevelType w:val="hybridMultilevel"/>
+    <w:tmpl w:val="7DF2452A"/>
+    <w:lvl w:ilvl="0" w:tplc="08090001">
+      <w:start w:val="1"/>
+      <w:numFmt w:val="bullet"/>
+      <w:lvlText w:val=""/>
+      <w:lvlJc w:val="left"/>
+      <w:pPr>
+        <w:ind w:left="720" w:hanging="360"/>
+      </w:pPr>
+      <w:rPr>
+        <w:rFonts w:ascii="Symbol" w:hAnsi="Symbol" w:hint="default"/>
+      </w:rPr>
+    </w:lvl>
+    <w:lvl w:ilvl="1" w:tplc="08090003" w:tentative="1">
+      <w:start w:val="1"/>
+      <w:numFmt w:val="bullet"/>
+      <w:lvlText w:val="o"/>
+      <w:lvlJc w:val="left"/>
+      <w:pPr>
+        <w:ind w:left="1440" w:hanging="360"/>
+      </w:pPr>
+      <w:rPr>
+        <w:rFonts w:ascii="Courier New" w:hAnsi="Courier New" w:cs="Courier New" w:hint="default"/>
+      </w:rPr>
+    </w:lvl>
+    <w:lvl w:ilvl="2" w:tplc="08090005" w:tentative="1">
+      <w:start w:val="1"/>
+      <w:numFmt w:val="bullet"/>
+      <w:lvlText w:val=""/>
+      <w:lvlJc w:val="left"/>
+      <w:pPr>
+        <w:ind w:left="2160" w:hanging="360"/>
+      </w:pPr>
+      <w:rPr>
+        <w:rFonts w:ascii="Wingdings" w:hAnsi="Wingdings" w:hint="default"/>
+      </w:rPr>
+    </w:lvl>
+    <w:lvl w:ilvl="3" w:tplc="08090001" w:tentative="1">
+      <w:start w:val="1"/>
+      <w:numFmt w:val="bullet"/>
+      <w:lvlText w:val=""/>
+      <w:lvlJc w:val="left"/>
+      <w:pPr>
+        <w:ind w:left="2880" w:hanging="360"/>
+      </w:pPr>
+      <w:rPr>
+        <w:rFonts w:ascii="Symbol" w:hAnsi="Symbol" w:hint="default"/>
+      </w:rPr>
+    </w:lvl>
+    <w:lvl w:ilvl="4" w:tplc="08090003" w:tentative="1">
+      <w:start w:val="1"/>
+      <w:numFmt w:val="bullet"/>
+      <w:lvlText w:val="o"/>
+      <w:lvlJc w:val="left"/>
+      <w:pPr>
+        <w:ind w:left="3600" w:hanging="360"/>
+      </w:pPr>
+      <w:rPr>
+        <w:rFonts w:ascii="Courier New" w:hAnsi="Courier New" w:cs="Courier New" w:hint="default"/>
+      </w:rPr>
+    </w:lvl>
+    <w:lvl w:ilvl="5" w:tplc="08090005" w:tentative="1">
+      <w:start w:val="1"/>
+      <w:numFmt w:val="bullet"/>
+      <w:lvlText w:val=""/>
+      <w:lvlJc w:val="left"/>
+      <w:pPr>
+        <w:ind w:left="4320" w:hanging="360"/>
+      </w:pPr>
+      <w:rPr>
+        <w:rFonts w:ascii="Wingdings" w:hAnsi="Wingdings" w:hint="default"/>
+      </w:rPr>
+    </w:lvl>
+    <w:lvl w:ilvl="6" w:tplc="08090001" w:tentative="1">
+      <w:start w:val="1"/>
+      <w:numFmt w:val="bullet"/>
+      <w:lvlText w:val=""/>
+      <w:lvlJc w:val="left"/>
+      <w:pPr>
+        <w:ind w:left="5040" w:hanging="360"/>
+      </w:pPr>
+      <w:rPr>
+        <w:rFonts w:ascii="Symbol" w:hAnsi="Symbol" w:hint="default"/>
+      </w:rPr>
+    </w:lvl>
+    <w:lvl w:ilvl="7" w:tplc="08090003" w:tentative="1">
+      <w:start w:val="1"/>
+      <w:numFmt w:val="bullet"/>
+      <w:lvlText w:val="o"/>
+      <w:lvlJc w:val="left"/>
+      <w:pPr>
+        <w:ind w:left="5760" w:hanging="360"/>
+      </w:pPr>
+      <w:rPr>
+        <w:rFonts w:ascii="Courier New" w:hAnsi="Courier New" w:cs="Courier New" w:hint="default"/>
+      </w:rPr>
+    </w:lvl>
+    <w:lvl w:ilvl="8" w:tplc="08090005" w:tentative="1">
+      <w:start w:val="1"/>
+      <w:numFmt w:val="bullet"/>
+      <w:lvlText w:val=""/>
+      <w:lvlJc w:val="left"/>
+      <w:pPr>
+        <w:ind w:left="6480" w:hanging="360"/>
+      </w:pPr>
+      <w:rPr>
+        <w:rFonts w:ascii="Wingdings" w:hAnsi="Wingdings" w:hint="default"/>
+      </w:rPr>
+    </w:lvl>
+  </w:abstractNum>
+  <w:abstractNum w:abstractNumId="4" w15:restartNumberingAfterBreak="0">
+    <w:nsid w:val="25F97D70"/>
+    <w:multiLevelType w:val="hybridMultilevel"/>
+    <w:tmpl w:val="DD3CCA06"/>
+    <w:lvl w:ilvl="0" w:tplc="08090001">
+      <w:start w:val="1"/>
+      <w:numFmt w:val="bullet"/>
+      <w:lvlText w:val=""/>
+      <w:lvlJc w:val="left"/>
+      <w:pPr>
+        <w:ind w:left="720" w:hanging="360"/>
+      </w:pPr>
+      <w:rPr>
+        <w:rFonts w:ascii="Symbol" w:hAnsi="Symbol" w:hint="default"/>
+      </w:rPr>
+    </w:lvl>
+    <w:lvl w:ilvl="1" w:tplc="08090003" w:tentative="1">
+      <w:start w:val="1"/>
+      <w:numFmt w:val="bullet"/>
+      <w:lvlText w:val="o"/>
+      <w:lvlJc w:val="left"/>
+      <w:pPr>
+        <w:ind w:left="1440" w:hanging="360"/>
+      </w:pPr>
+      <w:rPr>
+        <w:rFonts w:ascii="Courier New" w:hAnsi="Courier New" w:cs="Courier New" w:hint="default"/>
+      </w:rPr>
+    </w:lvl>
+    <w:lvl w:ilvl="2" w:tplc="08090005" w:tentative="1">
+      <w:start w:val="1"/>
+      <w:numFmt w:val="bullet"/>
+      <w:lvlText w:val=""/>
+      <w:lvlJc w:val="left"/>
+      <w:pPr>
+        <w:ind w:left="2160" w:hanging="360"/>
+      </w:pPr>
+      <w:rPr>
+        <w:rFonts w:ascii="Wingdings" w:hAnsi="Wingdings" w:hint="default"/>
+      </w:rPr>
+    </w:lvl>
+    <w:lvl w:ilvl="3" w:tplc="08090001" w:tentative="1">
+      <w:start w:val="1"/>
+      <w:numFmt w:val="bullet"/>
+      <w:lvlText w:val=""/>
+      <w:lvlJc w:val="left"/>
+      <w:pPr>
+        <w:ind w:left="2880" w:hanging="360"/>
+      </w:pPr>
+      <w:rPr>
+        <w:rFonts w:ascii="Symbol" w:hAnsi="Symbol" w:hint="default"/>
+      </w:rPr>
+    </w:lvl>
+    <w:lvl w:ilvl="4" w:tplc="08090003" w:tentative="1">
+      <w:start w:val="1"/>
+      <w:numFmt w:val="bullet"/>
+      <w:lvlText w:val="o"/>
+      <w:lvlJc w:val="left"/>
+      <w:pPr>
+        <w:ind w:left="3600" w:hanging="360"/>
+      </w:pPr>
+      <w:rPr>
+        <w:rFonts w:ascii="Courier New" w:hAnsi="Courier New" w:cs="Courier New" w:hint="default"/>
+      </w:rPr>
+    </w:lvl>
+    <w:lvl w:ilvl="5" w:tplc="08090005" w:tentative="1">
+      <w:start w:val="1"/>
+      <w:numFmt w:val="bullet"/>
+      <w:lvlText w:val=""/>
+      <w:lvlJc w:val="left"/>
+      <w:pPr>
+        <w:ind w:left="4320" w:hanging="360"/>
+      </w:pPr>
+      <w:rPr>
+        <w:rFonts w:ascii="Wingdings" w:hAnsi="Wingdings" w:hint="default"/>
+      </w:rPr>
+    </w:lvl>
+    <w:lvl w:ilvl="6" w:tplc="08090001" w:tentative="1">
+      <w:start w:val="1"/>
+      <w:numFmt w:val="bullet"/>
+      <w:lvlText w:val=""/>
+      <w:lvlJc w:val="left"/>
+      <w:pPr>
+        <w:ind w:left="5040" w:hanging="360"/>
+      </w:pPr>
+      <w:rPr>
+        <w:rFonts w:ascii="Symbol" w:hAnsi="Symbol" w:hint="default"/>
+      </w:rPr>
+    </w:lvl>
+    <w:lvl w:ilvl="7" w:tplc="08090003" w:tentative="1">
+      <w:start w:val="1"/>
+      <w:numFmt w:val="bullet"/>
+      <w:lvlText w:val="o"/>
+      <w:lvlJc w:val="left"/>
+      <w:pPr>
+        <w:ind w:left="5760" w:hanging="360"/>
+      </w:pPr>
+      <w:rPr>
+        <w:rFonts w:ascii="Courier New" w:hAnsi="Courier New" w:cs="Courier New" w:hint="default"/>
+      </w:rPr>
+    </w:lvl>
+    <w:lvl w:ilvl="8" w:tplc="08090005" w:tentative="1">
+      <w:start w:val="1"/>
+      <w:numFmt w:val="bullet"/>
+      <w:lvlText w:val=""/>
+      <w:lvlJc w:val="left"/>
+      <w:pPr>
+        <w:ind w:left="6480" w:hanging="360"/>
+      </w:pPr>
+      <w:rPr>
+        <w:rFonts w:ascii="Wingdings" w:hAnsi="Wingdings" w:hint="default"/>
+      </w:rPr>
+    </w:lvl>
+  </w:abstractNum>
+  <w:abstractNum w:abstractNumId="5" w15:restartNumberingAfterBreak="0">
+    <w:nsid w:val="2CA864AA"/>
+    <w:multiLevelType w:val="hybridMultilevel"/>
+    <w:tmpl w:val="26EEE1B4"/>
+    <w:lvl w:ilvl="0" w:tplc="08090001">
+      <w:start w:val="1"/>
+      <w:numFmt w:val="bullet"/>
+      <w:lvlText w:val=""/>
+      <w:lvlJc w:val="left"/>
+      <w:pPr>
+        <w:ind w:left="720" w:hanging="360"/>
+      </w:pPr>
+      <w:rPr>
+        <w:rFonts w:ascii="Symbol" w:hAnsi="Symbol" w:hint="default"/>
+      </w:rPr>
+    </w:lvl>
+    <w:lvl w:ilvl="1" w:tplc="08090003" w:tentative="1">
+      <w:start w:val="1"/>
+      <w:numFmt w:val="bullet"/>
+      <w:lvlText w:val="o"/>
+      <w:lvlJc w:val="left"/>
+      <w:pPr>
+        <w:ind w:left="1440" w:hanging="360"/>
+      </w:pPr>
+      <w:rPr>
+        <w:rFonts w:ascii="Courier New" w:hAnsi="Courier New" w:cs="Courier New" w:hint="default"/>
+      </w:rPr>
+    </w:lvl>
+    <w:lvl w:ilvl="2" w:tplc="08090005" w:tentative="1">
+      <w:start w:val="1"/>
+      <w:numFmt w:val="bullet"/>
+      <w:lvlText w:val=""/>
+      <w:lvlJc w:val="left"/>
+      <w:pPr>
+        <w:ind w:left="2160" w:hanging="360"/>
+      </w:pPr>
+      <w:rPr>
+        <w:rFonts w:ascii="Wingdings" w:hAnsi="Wingdings" w:hint="default"/>
+      </w:rPr>
+    </w:lvl>
+    <w:lvl w:ilvl="3" w:tplc="08090001" w:tentative="1">
+      <w:start w:val="1"/>
+      <w:numFmt w:val="bullet"/>
+      <w:lvlText w:val=""/>
+      <w:lvlJc w:val="left"/>
+      <w:pPr>
+        <w:ind w:left="2880" w:hanging="360"/>
+      </w:pPr>
+      <w:rPr>
+        <w:rFonts w:ascii="Symbol" w:hAnsi="Symbol" w:hint="default"/>
+      </w:rPr>
+    </w:lvl>
+    <w:lvl w:ilvl="4" w:tplc="08090003" w:tentative="1">
+      <w:start w:val="1"/>
+      <w:numFmt w:val="bullet"/>
+      <w:lvlText w:val="o"/>
+      <w:lvlJc w:val="left"/>
+      <w:pPr>
+        <w:ind w:left="3600" w:hanging="360"/>
+      </w:pPr>
+      <w:rPr>
+        <w:rFonts w:ascii="Courier New" w:hAnsi="Courier New" w:cs="Courier New" w:hint="default"/>
+      </w:rPr>
+    </w:lvl>
+    <w:lvl w:ilvl="5" w:tplc="08090005" w:tentative="1">
+      <w:start w:val="1"/>
+      <w:numFmt w:val="bullet"/>
+      <w:lvlText w:val=""/>
+      <w:lvlJc w:val="left"/>
+      <w:pPr>
+        <w:ind w:left="4320" w:hanging="360"/>
+      </w:pPr>
+      <w:rPr>
+        <w:rFonts w:ascii="Wingdings" w:hAnsi="Wingdings" w:hint="default"/>
+      </w:rPr>
+    </w:lvl>
+    <w:lvl w:ilvl="6" w:tplc="08090001" w:tentative="1">
+      <w:start w:val="1"/>
+      <w:numFmt w:val="bullet"/>
+      <w:lvlText w:val=""/>
+      <w:lvlJc w:val="left"/>
+      <w:pPr>
+        <w:ind w:left="5040" w:hanging="360"/>
+      </w:pPr>
+      <w:rPr>
+        <w:rFonts w:ascii="Symbol" w:hAnsi="Symbol" w:hint="default"/>
+      </w:rPr>
+    </w:lvl>
+    <w:lvl w:ilvl="7" w:tplc="08090003" w:tentative="1">
+      <w:start w:val="1"/>
+      <w:numFmt w:val="bullet"/>
+      <w:lvlText w:val="o"/>
+      <w:lvlJc w:val="left"/>
+      <w:pPr>
+        <w:ind w:left="5760" w:hanging="360"/>
+      </w:pPr>
+      <w:rPr>
+        <w:rFonts w:ascii="Courier New" w:hAnsi="Courier New" w:cs="Courier New" w:hint="default"/>
+      </w:rPr>
+    </w:lvl>
+    <w:lvl w:ilvl="8" w:tplc="08090005" w:tentative="1">
+      <w:start w:val="1"/>
+      <w:numFmt w:val="bullet"/>
+      <w:lvlText w:val=""/>
+      <w:lvlJc w:val="left"/>
+      <w:pPr>
+        <w:ind w:left="6480" w:hanging="360"/>
+      </w:pPr>
+      <w:rPr>
+        <w:rFonts w:ascii="Wingdings" w:hAnsi="Wingdings" w:hint="default"/>
+      </w:rPr>
+    </w:lvl>
+  </w:abstractNum>
+  <w:abstractNum w:abstractNumId="6" w15:restartNumberingAfterBreak="0">
+    <w:nsid w:val="33C25EC1"/>
+    <w:multiLevelType w:val="hybridMultilevel"/>
+    <w:tmpl w:val="C58C308C"/>
+    <w:lvl w:ilvl="0" w:tplc="08090001">
+      <w:start w:val="1"/>
+      <w:numFmt w:val="bullet"/>
+      <w:lvlText w:val=""/>
+      <w:lvlJc w:val="left"/>
+      <w:pPr>
+        <w:ind w:left="720" w:hanging="360"/>
+      </w:pPr>
+      <w:rPr>
+        <w:rFonts w:ascii="Symbol" w:hAnsi="Symbol" w:hint="default"/>
+      </w:rPr>
+    </w:lvl>
+    <w:lvl w:ilvl="1" w:tplc="08090003" w:tentative="1">
+      <w:start w:val="1"/>
+      <w:numFmt w:val="bullet"/>
+      <w:lvlText w:val="o"/>
+      <w:lvlJc w:val="left"/>
+      <w:pPr>
+        <w:ind w:left="1440" w:hanging="360"/>
+      </w:pPr>
+      <w:rPr>
+        <w:rFonts w:ascii="Courier New" w:hAnsi="Courier New" w:cs="Courier New" w:hint="default"/>
+      </w:rPr>
+    </w:lvl>
+    <w:lvl w:ilvl="2" w:tplc="08090005" w:tentative="1">
+      <w:start w:val="1"/>
+      <w:numFmt w:val="bullet"/>
+      <w:lvlText w:val=""/>
+      <w:lvlJc w:val="left"/>
+      <w:pPr>
+        <w:ind w:left="2160" w:hanging="360"/>
+      </w:pPr>
+      <w:rPr>
+        <w:rFonts w:ascii="Wingdings" w:hAnsi="Wingdings" w:hint="default"/>
+      </w:rPr>
+    </w:lvl>
+    <w:lvl w:ilvl="3" w:tplc="08090001" w:tentative="1">
+      <w:start w:val="1"/>
+      <w:numFmt w:val="bullet"/>
+      <w:lvlText w:val=""/>
+      <w:lvlJc w:val="left"/>
+      <w:pPr>
+        <w:ind w:left="2880" w:hanging="360"/>
+      </w:pPr>
+      <w:rPr>
+        <w:rFonts w:ascii="Symbol" w:hAnsi="Symbol" w:hint="default"/>
+      </w:rPr>
+    </w:lvl>
+    <w:lvl w:ilvl="4" w:tplc="08090003" w:tentative="1">
+      <w:start w:val="1"/>
+      <w:numFmt w:val="bullet"/>
+      <w:lvlText w:val="o"/>
+      <w:lvlJc w:val="left"/>
+      <w:pPr>
+        <w:ind w:left="3600" w:hanging="360"/>
+      </w:pPr>
+      <w:rPr>
+        <w:rFonts w:ascii="Courier New" w:hAnsi="Courier New" w:cs="Courier New" w:hint="default"/>
+      </w:rPr>
+    </w:lvl>
+    <w:lvl w:ilvl="5" w:tplc="08090005" w:tentative="1">
+      <w:start w:val="1"/>
+      <w:numFmt w:val="bullet"/>
+      <w:lvlText w:val=""/>
+      <w:lvlJc w:val="left"/>
+      <w:pPr>
+        <w:ind w:left="4320" w:hanging="360"/>
+      </w:pPr>
+      <w:rPr>
+        <w:rFonts w:ascii="Wingdings" w:hAnsi="Wingdings" w:hint="default"/>
+      </w:rPr>
+    </w:lvl>
+    <w:lvl w:ilvl="6" w:tplc="08090001" w:tentative="1">
+      <w:start w:val="1"/>
+      <w:numFmt w:val="bullet"/>
+      <w:lvlText w:val=""/>
+      <w:lvlJc w:val="left"/>
+      <w:pPr>
+        <w:ind w:left="5040" w:hanging="360"/>
+      </w:pPr>
+      <w:rPr>
+        <w:rFonts w:ascii="Symbol" w:hAnsi="Symbol" w:hint="default"/>
+      </w:rPr>
+    </w:lvl>
+    <w:lvl w:ilvl="7" w:tplc="08090003" w:tentative="1">
+      <w:start w:val="1"/>
+      <w:numFmt w:val="bullet"/>
+      <w:lvlText w:val="o"/>
+      <w:lvlJc w:val="left"/>
+      <w:pPr>
+        <w:ind w:left="5760" w:hanging="360"/>
+      </w:pPr>
+      <w:rPr>
+        <w:rFonts w:ascii="Courier New" w:hAnsi="Courier New" w:cs="Courier New" w:hint="default"/>
+      </w:rPr>
+    </w:lvl>
+    <w:lvl w:ilvl="8" w:tplc="08090005" w:tentative="1">
+      <w:start w:val="1"/>
+      <w:numFmt w:val="bullet"/>
+      <w:lvlText w:val=""/>
+      <w:lvlJc w:val="left"/>
+      <w:pPr>
+        <w:ind w:left="6480" w:hanging="360"/>
+      </w:pPr>
+      <w:rPr>
+        <w:rFonts w:ascii="Wingdings" w:hAnsi="Wingdings" w:hint="default"/>
+      </w:rPr>
+    </w:lvl>
+  </w:abstractNum>
+  <w:abstractNum w:abstractNumId="7" w15:restartNumberingAfterBreak="0">
     <w:nsid w:val="36796D77"/>
     <w:multiLevelType w:val="hybridMultilevel"/>
     <w:tmpl w:val="00B8F162"/>
@@ -1820,7 +3684,7 @@
       </w:rPr>
     </w:lvl>
   </w:abstractNum>
-  <w:abstractNum w:abstractNumId="3" w15:restartNumberingAfterBreak="0">
+  <w:abstractNum w:abstractNumId="8" w15:restartNumberingAfterBreak="0">
     <w:nsid w:val="37C70946"/>
     <w:multiLevelType w:val="hybridMultilevel"/>
     <w:tmpl w:val="EB223E56"/>
@@ -1933,7 +3797,120 @@
       </w:rPr>
     </w:lvl>
   </w:abstractNum>
-  <w:abstractNum w:abstractNumId="4" w15:restartNumberingAfterBreak="0">
+  <w:abstractNum w:abstractNumId="9" w15:restartNumberingAfterBreak="0">
+    <w:nsid w:val="3B0E5990"/>
+    <w:multiLevelType w:val="hybridMultilevel"/>
+    <w:tmpl w:val="B6149F3C"/>
+    <w:lvl w:ilvl="0" w:tplc="08090001">
+      <w:start w:val="1"/>
+      <w:numFmt w:val="bullet"/>
+      <w:lvlText w:val=""/>
+      <w:lvlJc w:val="left"/>
+      <w:pPr>
+        <w:ind w:left="720" w:hanging="360"/>
+      </w:pPr>
+      <w:rPr>
+        <w:rFonts w:ascii="Symbol" w:hAnsi="Symbol" w:hint="default"/>
+      </w:rPr>
+    </w:lvl>
+    <w:lvl w:ilvl="1" w:tplc="08090003" w:tentative="1">
+      <w:start w:val="1"/>
+      <w:numFmt w:val="bullet"/>
+      <w:lvlText w:val="o"/>
+      <w:lvlJc w:val="left"/>
+      <w:pPr>
+        <w:ind w:left="1440" w:hanging="360"/>
+      </w:pPr>
+      <w:rPr>
+        <w:rFonts w:ascii="Courier New" w:hAnsi="Courier New" w:cs="Courier New" w:hint="default"/>
+      </w:rPr>
+    </w:lvl>
+    <w:lvl w:ilvl="2" w:tplc="08090005" w:tentative="1">
+      <w:start w:val="1"/>
+      <w:numFmt w:val="bullet"/>
+      <w:lvlText w:val=""/>
+      <w:lvlJc w:val="left"/>
+      <w:pPr>
+        <w:ind w:left="2160" w:hanging="360"/>
+      </w:pPr>
+      <w:rPr>
+        <w:rFonts w:ascii="Wingdings" w:hAnsi="Wingdings" w:hint="default"/>
+      </w:rPr>
+    </w:lvl>
+    <w:lvl w:ilvl="3" w:tplc="08090001" w:tentative="1">
+      <w:start w:val="1"/>
+      <w:numFmt w:val="bullet"/>
+      <w:lvlText w:val=""/>
+      <w:lvlJc w:val="left"/>
+      <w:pPr>
+        <w:ind w:left="2880" w:hanging="360"/>
+      </w:pPr>
+      <w:rPr>
+        <w:rFonts w:ascii="Symbol" w:hAnsi="Symbol" w:hint="default"/>
+      </w:rPr>
+    </w:lvl>
+    <w:lvl w:ilvl="4" w:tplc="08090003" w:tentative="1">
+      <w:start w:val="1"/>
+      <w:numFmt w:val="bullet"/>
+      <w:lvlText w:val="o"/>
+      <w:lvlJc w:val="left"/>
+      <w:pPr>
+        <w:ind w:left="3600" w:hanging="360"/>
+      </w:pPr>
+      <w:rPr>
+        <w:rFonts w:ascii="Courier New" w:hAnsi="Courier New" w:cs="Courier New" w:hint="default"/>
+      </w:rPr>
+    </w:lvl>
+    <w:lvl w:ilvl="5" w:tplc="08090005" w:tentative="1">
+      <w:start w:val="1"/>
+      <w:numFmt w:val="bullet"/>
+      <w:lvlText w:val=""/>
+      <w:lvlJc w:val="left"/>
+      <w:pPr>
+        <w:ind w:left="4320" w:hanging="360"/>
+      </w:pPr>
+      <w:rPr>
+        <w:rFonts w:ascii="Wingdings" w:hAnsi="Wingdings" w:hint="default"/>
+      </w:rPr>
+    </w:lvl>
+    <w:lvl w:ilvl="6" w:tplc="08090001" w:tentative="1">
+      <w:start w:val="1"/>
+      <w:numFmt w:val="bullet"/>
+      <w:lvlText w:val=""/>
+      <w:lvlJc w:val="left"/>
+      <w:pPr>
+        <w:ind w:left="5040" w:hanging="360"/>
+      </w:pPr>
+      <w:rPr>
+        <w:rFonts w:ascii="Symbol" w:hAnsi="Symbol" w:hint="default"/>
+      </w:rPr>
+    </w:lvl>
+    <w:lvl w:ilvl="7" w:tplc="08090003" w:tentative="1">
+      <w:start w:val="1"/>
+      <w:numFmt w:val="bullet"/>
+      <w:lvlText w:val="o"/>
+      <w:lvlJc w:val="left"/>
+      <w:pPr>
+        <w:ind w:left="5760" w:hanging="360"/>
+      </w:pPr>
+      <w:rPr>
+        <w:rFonts w:ascii="Courier New" w:hAnsi="Courier New" w:cs="Courier New" w:hint="default"/>
+      </w:rPr>
+    </w:lvl>
+    <w:lvl w:ilvl="8" w:tplc="08090005" w:tentative="1">
+      <w:start w:val="1"/>
+      <w:numFmt w:val="bullet"/>
+      <w:lvlText w:val=""/>
+      <w:lvlJc w:val="left"/>
+      <w:pPr>
+        <w:ind w:left="6480" w:hanging="360"/>
+      </w:pPr>
+      <w:rPr>
+        <w:rFonts w:ascii="Wingdings" w:hAnsi="Wingdings" w:hint="default"/>
+      </w:rPr>
+    </w:lvl>
+  </w:abstractNum>
+  <w:abstractNum w:abstractNumId="10" w15:restartNumberingAfterBreak="0">
     <w:nsid w:val="3C733BD9"/>
     <w:multiLevelType w:val="hybridMultilevel"/>
     <w:tmpl w:val="59CC57B2"/>
@@ -2046,7 +4023,7 @@
       </w:rPr>
     </w:lvl>
   </w:abstractNum>
-  <w:abstractNum w:abstractNumId="5" w15:restartNumberingAfterBreak="0">
+  <w:abstractNum w:abstractNumId="11" w15:restartNumberingAfterBreak="0">
     <w:nsid w:val="46C3719D"/>
     <w:multiLevelType w:val="hybridMultilevel"/>
     <w:tmpl w:val="A5EAB5DA"/>
@@ -2159,23 +4136,389 @@
       </w:rPr>
     </w:lvl>
   </w:abstractNum>
+  <w:abstractNum w:abstractNumId="12" w15:restartNumberingAfterBreak="0">
+    <w:nsid w:val="54D71430"/>
+    <w:multiLevelType w:val="hybridMultilevel"/>
+    <w:tmpl w:val="565EDD8E"/>
+    <w:lvl w:ilvl="0" w:tplc="08090001">
+      <w:start w:val="1"/>
+      <w:numFmt w:val="bullet"/>
+      <w:lvlText w:val=""/>
+      <w:lvlJc w:val="left"/>
+      <w:pPr>
+        <w:ind w:left="720" w:hanging="360"/>
+      </w:pPr>
+      <w:rPr>
+        <w:rFonts w:ascii="Symbol" w:hAnsi="Symbol" w:hint="default"/>
+      </w:rPr>
+    </w:lvl>
+    <w:lvl w:ilvl="1" w:tplc="08090003" w:tentative="1">
+      <w:start w:val="1"/>
+      <w:numFmt w:val="bullet"/>
+      <w:lvlText w:val="o"/>
+      <w:lvlJc w:val="left"/>
+      <w:pPr>
+        <w:ind w:left="1440" w:hanging="360"/>
+      </w:pPr>
+      <w:rPr>
+        <w:rFonts w:ascii="Courier New" w:hAnsi="Courier New" w:cs="Courier New" w:hint="default"/>
+      </w:rPr>
+    </w:lvl>
+    <w:lvl w:ilvl="2" w:tplc="08090005" w:tentative="1">
+      <w:start w:val="1"/>
+      <w:numFmt w:val="bullet"/>
+      <w:lvlText w:val=""/>
+      <w:lvlJc w:val="left"/>
+      <w:pPr>
+        <w:ind w:left="2160" w:hanging="360"/>
+      </w:pPr>
+      <w:rPr>
+        <w:rFonts w:ascii="Wingdings" w:hAnsi="Wingdings" w:hint="default"/>
+      </w:rPr>
+    </w:lvl>
+    <w:lvl w:ilvl="3" w:tplc="08090001" w:tentative="1">
+      <w:start w:val="1"/>
+      <w:numFmt w:val="bullet"/>
+      <w:lvlText w:val=""/>
+      <w:lvlJc w:val="left"/>
+      <w:pPr>
+        <w:ind w:left="2880" w:hanging="360"/>
+      </w:pPr>
+      <w:rPr>
+        <w:rFonts w:ascii="Symbol" w:hAnsi="Symbol" w:hint="default"/>
+      </w:rPr>
+    </w:lvl>
+    <w:lvl w:ilvl="4" w:tplc="08090003" w:tentative="1">
+      <w:start w:val="1"/>
+      <w:numFmt w:val="bullet"/>
+      <w:lvlText w:val="o"/>
+      <w:lvlJc w:val="left"/>
+      <w:pPr>
+        <w:ind w:left="3600" w:hanging="360"/>
+      </w:pPr>
+      <w:rPr>
+        <w:rFonts w:ascii="Courier New" w:hAnsi="Courier New" w:cs="Courier New" w:hint="default"/>
+      </w:rPr>
+    </w:lvl>
+    <w:lvl w:ilvl="5" w:tplc="08090005" w:tentative="1">
+      <w:start w:val="1"/>
+      <w:numFmt w:val="bullet"/>
+      <w:lvlText w:val=""/>
+      <w:lvlJc w:val="left"/>
+      <w:pPr>
+        <w:ind w:left="4320" w:hanging="360"/>
+      </w:pPr>
+      <w:rPr>
+        <w:rFonts w:ascii="Wingdings" w:hAnsi="Wingdings" w:hint="default"/>
+      </w:rPr>
+    </w:lvl>
+    <w:lvl w:ilvl="6" w:tplc="08090001" w:tentative="1">
+      <w:start w:val="1"/>
+      <w:numFmt w:val="bullet"/>
+      <w:lvlText w:val=""/>
+      <w:lvlJc w:val="left"/>
+      <w:pPr>
+        <w:ind w:left="5040" w:hanging="360"/>
+      </w:pPr>
+      <w:rPr>
+        <w:rFonts w:ascii="Symbol" w:hAnsi="Symbol" w:hint="default"/>
+      </w:rPr>
+    </w:lvl>
+    <w:lvl w:ilvl="7" w:tplc="08090003" w:tentative="1">
+      <w:start w:val="1"/>
+      <w:numFmt w:val="bullet"/>
+      <w:lvlText w:val="o"/>
+      <w:lvlJc w:val="left"/>
+      <w:pPr>
+        <w:ind w:left="5760" w:hanging="360"/>
+      </w:pPr>
+      <w:rPr>
+        <w:rFonts w:ascii="Courier New" w:hAnsi="Courier New" w:cs="Courier New" w:hint="default"/>
+      </w:rPr>
+    </w:lvl>
+    <w:lvl w:ilvl="8" w:tplc="08090005" w:tentative="1">
+      <w:start w:val="1"/>
+      <w:numFmt w:val="bullet"/>
+      <w:lvlText w:val=""/>
+      <w:lvlJc w:val="left"/>
+      <w:pPr>
+        <w:ind w:left="6480" w:hanging="360"/>
+      </w:pPr>
+      <w:rPr>
+        <w:rFonts w:ascii="Wingdings" w:hAnsi="Wingdings" w:hint="default"/>
+      </w:rPr>
+    </w:lvl>
+  </w:abstractNum>
+  <w:abstractNum w:abstractNumId="13" w15:restartNumberingAfterBreak="0">
+    <w:nsid w:val="68C928B0"/>
+    <w:multiLevelType w:val="hybridMultilevel"/>
+    <w:tmpl w:val="6492C4E8"/>
+    <w:lvl w:ilvl="0" w:tplc="08090001">
+      <w:start w:val="1"/>
+      <w:numFmt w:val="bullet"/>
+      <w:lvlText w:val=""/>
+      <w:lvlJc w:val="left"/>
+      <w:pPr>
+        <w:ind w:left="720" w:hanging="360"/>
+      </w:pPr>
+      <w:rPr>
+        <w:rFonts w:ascii="Symbol" w:hAnsi="Symbol" w:hint="default"/>
+      </w:rPr>
+    </w:lvl>
+    <w:lvl w:ilvl="1" w:tplc="08090003" w:tentative="1">
+      <w:start w:val="1"/>
+      <w:numFmt w:val="bullet"/>
+      <w:lvlText w:val="o"/>
+      <w:lvlJc w:val="left"/>
+      <w:pPr>
+        <w:ind w:left="1440" w:hanging="360"/>
+      </w:pPr>
+      <w:rPr>
+        <w:rFonts w:ascii="Courier New" w:hAnsi="Courier New" w:cs="Courier New" w:hint="default"/>
+      </w:rPr>
+    </w:lvl>
+    <w:lvl w:ilvl="2" w:tplc="08090005" w:tentative="1">
+      <w:start w:val="1"/>
+      <w:numFmt w:val="bullet"/>
+      <w:lvlText w:val=""/>
+      <w:lvlJc w:val="left"/>
+      <w:pPr>
+        <w:ind w:left="2160" w:hanging="360"/>
+      </w:pPr>
+      <w:rPr>
+        <w:rFonts w:ascii="Wingdings" w:hAnsi="Wingdings" w:hint="default"/>
+      </w:rPr>
+    </w:lvl>
+    <w:lvl w:ilvl="3" w:tplc="08090001" w:tentative="1">
+      <w:start w:val="1"/>
+      <w:numFmt w:val="bullet"/>
+      <w:lvlText w:val=""/>
+      <w:lvlJc w:val="left"/>
+      <w:pPr>
+        <w:ind w:left="2880" w:hanging="360"/>
+      </w:pPr>
+      <w:rPr>
+        <w:rFonts w:ascii="Symbol" w:hAnsi="Symbol" w:hint="default"/>
+      </w:rPr>
+    </w:lvl>
+    <w:lvl w:ilvl="4" w:tplc="08090003" w:tentative="1">
+      <w:start w:val="1"/>
+      <w:numFmt w:val="bullet"/>
+      <w:lvlText w:val="o"/>
+      <w:lvlJc w:val="left"/>
+      <w:pPr>
+        <w:ind w:left="3600" w:hanging="360"/>
+      </w:pPr>
+      <w:rPr>
+        <w:rFonts w:ascii="Courier New" w:hAnsi="Courier New" w:cs="Courier New" w:hint="default"/>
+      </w:rPr>
+    </w:lvl>
+    <w:lvl w:ilvl="5" w:tplc="08090005" w:tentative="1">
+      <w:start w:val="1"/>
+      <w:numFmt w:val="bullet"/>
+      <w:lvlText w:val=""/>
+      <w:lvlJc w:val="left"/>
+      <w:pPr>
+        <w:ind w:left="4320" w:hanging="360"/>
+      </w:pPr>
+      <w:rPr>
+        <w:rFonts w:ascii="Wingdings" w:hAnsi="Wingdings" w:hint="default"/>
+      </w:rPr>
+    </w:lvl>
+    <w:lvl w:ilvl="6" w:tplc="08090001" w:tentative="1">
+      <w:start w:val="1"/>
+      <w:numFmt w:val="bullet"/>
+      <w:lvlText w:val=""/>
+      <w:lvlJc w:val="left"/>
+      <w:pPr>
+        <w:ind w:left="5040" w:hanging="360"/>
+      </w:pPr>
+      <w:rPr>
+        <w:rFonts w:ascii="Symbol" w:hAnsi="Symbol" w:hint="default"/>
+      </w:rPr>
+    </w:lvl>
+    <w:lvl w:ilvl="7" w:tplc="08090003" w:tentative="1">
+      <w:start w:val="1"/>
+      <w:numFmt w:val="bullet"/>
+      <w:lvlText w:val="o"/>
+      <w:lvlJc w:val="left"/>
+      <w:pPr>
+        <w:ind w:left="5760" w:hanging="360"/>
+      </w:pPr>
+      <w:rPr>
+        <w:rFonts w:ascii="Courier New" w:hAnsi="Courier New" w:cs="Courier New" w:hint="default"/>
+      </w:rPr>
+    </w:lvl>
+    <w:lvl w:ilvl="8" w:tplc="08090005" w:tentative="1">
+      <w:start w:val="1"/>
+      <w:numFmt w:val="bullet"/>
+      <w:lvlText w:val=""/>
+      <w:lvlJc w:val="left"/>
+      <w:pPr>
+        <w:ind w:left="6480" w:hanging="360"/>
+      </w:pPr>
+      <w:rPr>
+        <w:rFonts w:ascii="Wingdings" w:hAnsi="Wingdings" w:hint="default"/>
+      </w:rPr>
+    </w:lvl>
+  </w:abstractNum>
+  <w:abstractNum w:abstractNumId="14" w15:restartNumberingAfterBreak="0">
+    <w:nsid w:val="6E50335C"/>
+    <w:multiLevelType w:val="hybridMultilevel"/>
+    <w:tmpl w:val="0EDEB652"/>
+    <w:lvl w:ilvl="0" w:tplc="08090001">
+      <w:start w:val="1"/>
+      <w:numFmt w:val="bullet"/>
+      <w:lvlText w:val=""/>
+      <w:lvlJc w:val="left"/>
+      <w:pPr>
+        <w:ind w:left="720" w:hanging="360"/>
+      </w:pPr>
+      <w:rPr>
+        <w:rFonts w:ascii="Symbol" w:hAnsi="Symbol" w:hint="default"/>
+      </w:rPr>
+    </w:lvl>
+    <w:lvl w:ilvl="1" w:tplc="08090003" w:tentative="1">
+      <w:start w:val="1"/>
+      <w:numFmt w:val="bullet"/>
+      <w:lvlText w:val="o"/>
+      <w:lvlJc w:val="left"/>
+      <w:pPr>
+        <w:ind w:left="1440" w:hanging="360"/>
+      </w:pPr>
+      <w:rPr>
+        <w:rFonts w:ascii="Courier New" w:hAnsi="Courier New" w:cs="Courier New" w:hint="default"/>
+      </w:rPr>
+    </w:lvl>
+    <w:lvl w:ilvl="2" w:tplc="08090005" w:tentative="1">
+      <w:start w:val="1"/>
+      <w:numFmt w:val="bullet"/>
+      <w:lvlText w:val=""/>
+      <w:lvlJc w:val="left"/>
+      <w:pPr>
+        <w:ind w:left="2160" w:hanging="360"/>
+      </w:pPr>
+      <w:rPr>
+        <w:rFonts w:ascii="Wingdings" w:hAnsi="Wingdings" w:hint="default"/>
+      </w:rPr>
+    </w:lvl>
+    <w:lvl w:ilvl="3" w:tplc="08090001" w:tentative="1">
+      <w:start w:val="1"/>
+      <w:numFmt w:val="bullet"/>
+      <w:lvlText w:val=""/>
+      <w:lvlJc w:val="left"/>
+      <w:pPr>
+        <w:ind w:left="2880" w:hanging="360"/>
+      </w:pPr>
+      <w:rPr>
+        <w:rFonts w:ascii="Symbol" w:hAnsi="Symbol" w:hint="default"/>
+      </w:rPr>
+    </w:lvl>
+    <w:lvl w:ilvl="4" w:tplc="08090003" w:tentative="1">
+      <w:start w:val="1"/>
+      <w:numFmt w:val="bullet"/>
+      <w:lvlText w:val="o"/>
+      <w:lvlJc w:val="left"/>
+      <w:pPr>
+        <w:ind w:left="3600" w:hanging="360"/>
+      </w:pPr>
+      <w:rPr>
+        <w:rFonts w:ascii="Courier New" w:hAnsi="Courier New" w:cs="Courier New" w:hint="default"/>
+      </w:rPr>
+    </w:lvl>
+    <w:lvl w:ilvl="5" w:tplc="08090005" w:tentative="1">
+      <w:start w:val="1"/>
+      <w:numFmt w:val="bullet"/>
+      <w:lvlText w:val=""/>
+      <w:lvlJc w:val="left"/>
+      <w:pPr>
+        <w:ind w:left="4320" w:hanging="360"/>
+      </w:pPr>
+      <w:rPr>
+        <w:rFonts w:ascii="Wingdings" w:hAnsi="Wingdings" w:hint="default"/>
+      </w:rPr>
+    </w:lvl>
+    <w:lvl w:ilvl="6" w:tplc="08090001" w:tentative="1">
+      <w:start w:val="1"/>
+      <w:numFmt w:val="bullet"/>
+      <w:lvlText w:val=""/>
+      <w:lvlJc w:val="left"/>
+      <w:pPr>
+        <w:ind w:left="5040" w:hanging="360"/>
+      </w:pPr>
+      <w:rPr>
+        <w:rFonts w:ascii="Symbol" w:hAnsi="Symbol" w:hint="default"/>
+      </w:rPr>
+    </w:lvl>
+    <w:lvl w:ilvl="7" w:tplc="08090003" w:tentative="1">
+      <w:start w:val="1"/>
+      <w:numFmt w:val="bullet"/>
+      <w:lvlText w:val="o"/>
+      <w:lvlJc w:val="left"/>
+      <w:pPr>
+        <w:ind w:left="5760" w:hanging="360"/>
+      </w:pPr>
+      <w:rPr>
+        <w:rFonts w:ascii="Courier New" w:hAnsi="Courier New" w:cs="Courier New" w:hint="default"/>
+      </w:rPr>
+    </w:lvl>
+    <w:lvl w:ilvl="8" w:tplc="08090005" w:tentative="1">
+      <w:start w:val="1"/>
+      <w:numFmt w:val="bullet"/>
+      <w:lvlText w:val=""/>
+      <w:lvlJc w:val="left"/>
+      <w:pPr>
+        <w:ind w:left="6480" w:hanging="360"/>
+      </w:pPr>
+      <w:rPr>
+        <w:rFonts w:ascii="Wingdings" w:hAnsi="Wingdings" w:hint="default"/>
+      </w:rPr>
+    </w:lvl>
+  </w:abstractNum>
   <w:num w:numId="1" w16cid:durableId="1180971822">
+    <w:abstractNumId w:val="10"/>
+  </w:num>
+  <w:num w:numId="2" w16cid:durableId="905188233">
+    <w:abstractNumId w:val="2"/>
+  </w:num>
+  <w:num w:numId="3" w16cid:durableId="811824880">
+    <w:abstractNumId w:val="8"/>
+  </w:num>
+  <w:num w:numId="4" w16cid:durableId="1992363600">
+    <w:abstractNumId w:val="11"/>
+  </w:num>
+  <w:num w:numId="5" w16cid:durableId="1499269363">
+    <w:abstractNumId w:val="1"/>
+  </w:num>
+  <w:num w:numId="6" w16cid:durableId="1479766735">
+    <w:abstractNumId w:val="7"/>
+  </w:num>
+  <w:num w:numId="7" w16cid:durableId="795678273">
+    <w:abstractNumId w:val="13"/>
+  </w:num>
+  <w:num w:numId="8" w16cid:durableId="1645115055">
+    <w:abstractNumId w:val="14"/>
+  </w:num>
+  <w:num w:numId="9" w16cid:durableId="1353070469">
+    <w:abstractNumId w:val="3"/>
+  </w:num>
+  <w:num w:numId="10" w16cid:durableId="2115587140">
+    <w:abstractNumId w:val="0"/>
+  </w:num>
+  <w:num w:numId="11" w16cid:durableId="887716956">
+    <w:abstractNumId w:val="5"/>
+  </w:num>
+  <w:num w:numId="12" w16cid:durableId="389118651">
     <w:abstractNumId w:val="4"/>
   </w:num>
-  <w:num w:numId="2" w16cid:durableId="905188233">
-    <w:abstractNumId w:val="1"/>
+  <w:num w:numId="13" w16cid:durableId="1174229232">
+    <w:abstractNumId w:val="9"/>
   </w:num>
-  <w:num w:numId="3" w16cid:durableId="811824880">
-    <w:abstractNumId w:val="3"/>
+  <w:num w:numId="14" w16cid:durableId="2129665944">
+    <w:abstractNumId w:val="12"/>
   </w:num>
-  <w:num w:numId="4" w16cid:durableId="1992363600">
-    <w:abstractNumId w:val="5"/>
-  </w:num>
-  <w:num w:numId="5" w16cid:durableId="1499269363">
-    <w:abstractNumId w:val="0"/>
-  </w:num>
-  <w:num w:numId="6" w16cid:durableId="1479766735">
-    <w:abstractNumId w:val="2"/>
+  <w:num w:numId="15" w16cid:durableId="1267275818">
+    <w:abstractNumId w:val="6"/>
   </w:num>
 </w:numbering>
 </file>
@@ -2631,7 +4974,6 @@
     <w:next w:val="Normal"/>
     <w:link w:val="Heading3Char"/>
     <w:uiPriority w:val="9"/>
-    <w:semiHidden/>
     <w:unhideWhenUsed/>
     <w:qFormat/>
     <w:rsid w:val="008264D9"/>
@@ -2837,7 +5179,6 @@
     <w:basedOn w:val="DefaultParagraphFont"/>
     <w:link w:val="Heading3"/>
     <w:uiPriority w:val="9"/>
-    <w:semiHidden/>
     <w:rsid w:val="008264D9"/>
     <w:rPr>
       <w:rFonts w:eastAsiaTheme="majorEastAsia" w:cstheme="majorBidi"/>
@@ -3129,6 +5470,25 @@
       <w:color w:val="96607D" w:themeColor="followedHyperlink"/>
       <w:u w:val="single"/>
     </w:rPr>
+  </w:style>
+  <w:style w:type="table" w:styleId="TableGrid">
+    <w:name w:val="Table Grid"/>
+    <w:basedOn w:val="TableNormal"/>
+    <w:uiPriority w:val="39"/>
+    <w:rsid w:val="00DC3A26"/>
+    <w:pPr>
+      <w:spacing w:after="0" w:line="240" w:lineRule="auto"/>
+    </w:pPr>
+    <w:tblPr>
+      <w:tblBorders>
+        <w:top w:val="single" w:sz="4" w:space="0" w:color="auto"/>
+        <w:left w:val="single" w:sz="4" w:space="0" w:color="auto"/>
+        <w:bottom w:val="single" w:sz="4" w:space="0" w:color="auto"/>
+        <w:right w:val="single" w:sz="4" w:space="0" w:color="auto"/>
+        <w:insideH w:val="single" w:sz="4" w:space="0" w:color="auto"/>
+        <w:insideV w:val="single" w:sz="4" w:space="0" w:color="auto"/>
+      </w:tblBorders>
+    </w:tblPr>
   </w:style>
 </w:styles>
 </file>

</xml_diff>